<commit_message>
se agregaron los requisitos funcionales al ERS
</commit_message>
<xml_diff>
--- a/Documentacion/ERS.docx
+++ b/Documentacion/ERS.docx
@@ -633,7 +633,61 @@
         </w:numPr>
       </w:pPr>
       <w:r>
-        <w:t>Requisitos funcionales</w:t>
+        <w:t>Requ</w:t>
+      </w:r>
+      <w:r>
+        <w:t>i</w:t>
+      </w:r>
+      <w:r>
+        <w:t>sitos comunes de las interfaces</w:t>
+      </w:r>
+    </w:p>
+    <w:p>
+      <w:pPr>
+        <w:pStyle w:val="Prrafodelista"/>
+        <w:numPr>
+          <w:ilvl w:val="2"/>
+          <w:numId w:val="1"/>
+        </w:numPr>
+      </w:pPr>
+      <w:r>
+        <w:t>Interfaces de usuario</w:t>
+      </w:r>
+    </w:p>
+    <w:p>
+      <w:pPr>
+        <w:pStyle w:val="Prrafodelista"/>
+        <w:numPr>
+          <w:ilvl w:val="2"/>
+          <w:numId w:val="1"/>
+        </w:numPr>
+      </w:pPr>
+      <w:r>
+        <w:t>Interfaces de hardware</w:t>
+      </w:r>
+    </w:p>
+    <w:p>
+      <w:pPr>
+        <w:pStyle w:val="Prrafodelista"/>
+        <w:numPr>
+          <w:ilvl w:val="2"/>
+          <w:numId w:val="1"/>
+        </w:numPr>
+      </w:pPr>
+      <w:r>
+        <w:t>Interfaces de software</w:t>
+      </w:r>
+    </w:p>
+    <w:p>
+      <w:pPr>
+        <w:pStyle w:val="Prrafodelista"/>
+        <w:numPr>
+          <w:ilvl w:val="2"/>
+          <w:numId w:val="1"/>
+        </w:numPr>
+      </w:pPr>
+      <w:r>
+        <w:t>Interfaces de comunicación</w:t>
       </w:r>
     </w:p>
     <w:p>
@@ -644,7 +698,134 @@
           <w:numId w:val="1"/>
         </w:numPr>
       </w:pPr>
-    </w:p>
+      <w:r>
+        <w:t>Requisitos funcionales</w:t>
+      </w:r>
+    </w:p>
+    <w:p>
+      <w:pPr>
+        <w:pStyle w:val="Prrafodelista"/>
+        <w:numPr>
+          <w:ilvl w:val="2"/>
+          <w:numId w:val="1"/>
+        </w:numPr>
+      </w:pPr>
+      <w:r>
+        <w:t>Requisito funcional 1</w:t>
+      </w:r>
+    </w:p>
+    <w:p>
+      <w:pPr>
+        <w:pStyle w:val="Prrafodelista"/>
+        <w:numPr>
+          <w:ilvl w:val="2"/>
+          <w:numId w:val="1"/>
+        </w:numPr>
+      </w:pPr>
+      <w:r>
+        <w:t>Requisito funcional 2</w:t>
+      </w:r>
+    </w:p>
+    <w:p>
+      <w:pPr>
+        <w:pStyle w:val="Prrafodelista"/>
+        <w:numPr>
+          <w:ilvl w:val="2"/>
+          <w:numId w:val="1"/>
+        </w:numPr>
+      </w:pPr>
+      <w:r>
+        <w:t>Requisito funcional</w:t>
+      </w:r>
+      <w:r>
+        <w:t xml:space="preserve"> 3</w:t>
+      </w:r>
+    </w:p>
+    <w:p>
+      <w:pPr>
+        <w:pStyle w:val="Prrafodelista"/>
+        <w:numPr>
+          <w:ilvl w:val="1"/>
+          <w:numId w:val="1"/>
+        </w:numPr>
+      </w:pPr>
+      <w:r>
+        <w:t>Requisitos no funcionales</w:t>
+      </w:r>
+    </w:p>
+    <w:p>
+      <w:pPr>
+        <w:pStyle w:val="Prrafodelista"/>
+        <w:numPr>
+          <w:ilvl w:val="2"/>
+          <w:numId w:val="1"/>
+        </w:numPr>
+      </w:pPr>
+      <w:r>
+        <w:t>Requisitos de rendimiento</w:t>
+      </w:r>
+    </w:p>
+    <w:p>
+      <w:pPr>
+        <w:pStyle w:val="Prrafodelista"/>
+        <w:numPr>
+          <w:ilvl w:val="2"/>
+          <w:numId w:val="1"/>
+        </w:numPr>
+      </w:pPr>
+      <w:r>
+        <w:t>Seguridad</w:t>
+      </w:r>
+    </w:p>
+    <w:p>
+      <w:pPr>
+        <w:pStyle w:val="Prrafodelista"/>
+        <w:numPr>
+          <w:ilvl w:val="2"/>
+          <w:numId w:val="1"/>
+        </w:numPr>
+      </w:pPr>
+      <w:r>
+        <w:t>Fiabilidad</w:t>
+      </w:r>
+    </w:p>
+    <w:p>
+      <w:pPr>
+        <w:pStyle w:val="Prrafodelista"/>
+        <w:numPr>
+          <w:ilvl w:val="2"/>
+          <w:numId w:val="1"/>
+        </w:numPr>
+      </w:pPr>
+      <w:r>
+        <w:t>Disponibilidad</w:t>
+      </w:r>
+    </w:p>
+    <w:p>
+      <w:pPr>
+        <w:pStyle w:val="Prrafodelista"/>
+        <w:numPr>
+          <w:ilvl w:val="2"/>
+          <w:numId w:val="1"/>
+        </w:numPr>
+      </w:pPr>
+      <w:r>
+        <w:t>Mantenibilidad</w:t>
+      </w:r>
+    </w:p>
+    <w:p>
+      <w:pPr>
+        <w:pStyle w:val="Prrafodelista"/>
+        <w:numPr>
+          <w:ilvl w:val="2"/>
+          <w:numId w:val="1"/>
+        </w:numPr>
+      </w:pPr>
+      <w:r>
+        <w:t>Portabilidad</w:t>
+      </w:r>
+    </w:p>
+    <w:p/>
     <w:p>
       <w:pPr>
         <w:ind w:left="705"/>
@@ -687,7 +868,6 @@
     <w:p/>
     <w:p>
       <w:r>
-        <w:lastRenderedPageBreak/>
         <w:t xml:space="preserve">1.- Introducción </w:t>
       </w:r>
     </w:p>
@@ -2215,6 +2395,7 @@
                 <w:sz w:val="20"/>
                 <w:szCs w:val="20"/>
               </w:rPr>
+              <w:lastRenderedPageBreak/>
               <w:t>Categoría profesional</w:t>
             </w:r>
           </w:p>
@@ -2472,7 +2653,6 @@
         </w:numPr>
       </w:pPr>
       <w:r>
-        <w:lastRenderedPageBreak/>
         <w:t>Definiciones, acrónimos y abreviaturas</w:t>
       </w:r>
     </w:p>
@@ -2809,6 +2989,7 @@
           <w:sz w:val="18"/>
           <w:szCs w:val="18"/>
         </w:rPr>
+        <w:lastRenderedPageBreak/>
         <w:t>En la segunda sección del documento se realiza una descripción general del sistema,</w:t>
       </w:r>
     </w:p>
@@ -3659,17 +3840,6 @@
         <w:t>Suposiciones y dependencias</w:t>
       </w:r>
     </w:p>
-    <w:p>
-      <w:r>
-        <w:rPr>
-          <w:b/>
-          <w:sz w:val="24"/>
-          <w:szCs w:val="24"/>
-        </w:rPr>
-        <w:lastRenderedPageBreak/>
-        <w:t>Modelo de casos de uso</w:t>
-      </w:r>
-    </w:p>
     <w:tbl>
       <w:tblPr>
         <w:tblStyle w:val="Tablaconcuadrcula"/>
@@ -3770,8 +3940,8 @@
         <w:tblLook w:val="0600"/>
       </w:tblPr>
       <w:tblGrid>
-        <w:gridCol w:w="4272"/>
-        <w:gridCol w:w="4300"/>
+        <w:gridCol w:w="3510"/>
+        <w:gridCol w:w="5062"/>
       </w:tblGrid>
       <w:tr>
         <w:trPr>
@@ -3779,7 +3949,7 @@
         </w:trPr>
         <w:tc>
           <w:tcPr>
-            <w:tcW w:w="4272" w:type="dxa"/>
+            <w:tcW w:w="3510" w:type="dxa"/>
           </w:tcPr>
           <w:p>
             <w:pPr>
@@ -3793,13 +3963,14 @@
                 <w:szCs w:val="24"/>
                 <w:highlight w:val="white"/>
               </w:rPr>
+              <w:lastRenderedPageBreak/>
               <w:t>Actores</w:t>
             </w:r>
           </w:p>
         </w:tc>
         <w:tc>
           <w:tcPr>
-            <w:tcW w:w="4300" w:type="dxa"/>
+            <w:tcW w:w="5062" w:type="dxa"/>
           </w:tcPr>
           <w:p>
             <w:r>
@@ -3821,7 +3992,7 @@
         </w:trPr>
         <w:tc>
           <w:tcPr>
-            <w:tcW w:w="4272" w:type="dxa"/>
+            <w:tcW w:w="3510" w:type="dxa"/>
           </w:tcPr>
           <w:p>
             <w:pPr>
@@ -3841,7 +4012,7 @@
         </w:tc>
         <w:tc>
           <w:tcPr>
-            <w:tcW w:w="4300" w:type="dxa"/>
+            <w:tcW w:w="5062" w:type="dxa"/>
           </w:tcPr>
           <w:p>
             <w:pPr>
@@ -3938,7 +4109,7 @@
         </w:trPr>
         <w:tc>
           <w:tcPr>
-            <w:tcW w:w="4272" w:type="dxa"/>
+            <w:tcW w:w="3510" w:type="dxa"/>
           </w:tcPr>
           <w:p>
             <w:pPr>
@@ -3957,12 +4128,9 @@
         </w:tc>
         <w:tc>
           <w:tcPr>
-            <w:tcW w:w="4300" w:type="dxa"/>
-          </w:tcPr>
-          <w:p>
-            <w:pPr>
-              <w:ind w:hanging="360"/>
-            </w:pPr>
+            <w:tcW w:w="5062" w:type="dxa"/>
+          </w:tcPr>
+          <w:p>
             <w:r>
               <w:rPr>
                 <w:sz w:val="24"/>
@@ -3981,7 +4149,6 @@
           </w:p>
           <w:p>
             <w:pPr>
-              <w:ind w:hanging="360"/>
               <w:rPr>
                 <w:b/>
                 <w:sz w:val="24"/>
@@ -4194,6 +4361,14 @@
     <w:p/>
     <w:p/>
     <w:p/>
+    <w:p/>
+    <w:p/>
+    <w:p/>
+    <w:p/>
+    <w:p/>
+    <w:p/>
+    <w:p/>
+    <w:p/>
     <w:p>
       <w:pPr>
         <w:pStyle w:val="Prrafodelista"/>
@@ -4202,14 +4377,14 @@
           <w:numId w:val="2"/>
         </w:numPr>
         <w:rPr>
-          <w:sz w:val="24"/>
-          <w:szCs w:val="24"/>
+          <w:b/>
+          <w:sz w:val="36"/>
         </w:rPr>
       </w:pPr>
       <w:r>
         <w:rPr>
-          <w:sz w:val="24"/>
-          <w:szCs w:val="24"/>
+          <w:b/>
+          <w:sz w:val="36"/>
         </w:rPr>
         <w:lastRenderedPageBreak/>
         <w:t xml:space="preserve">Requisitos específicos </w:t>
@@ -4223,37 +4398,3680 @@
     </w:p>
     <w:p>
       <w:pPr>
-        <w:widowControl w:val="0"/>
-        <w:autoSpaceDE w:val="0"/>
-        <w:autoSpaceDN w:val="0"/>
-        <w:adjustRightInd w:val="0"/>
-        <w:snapToGrid w:val="0"/>
-        <w:spacing w:after="0" w:line="240" w:lineRule="auto"/>
-        <w:rPr>
-          <w:rFonts w:ascii="Times New Roman" w:hAnsi="Times New Roman" w:cs="Times New Roman"/>
-          <w:sz w:val="24"/>
-          <w:szCs w:val="24"/>
-        </w:rPr>
-      </w:pPr>
-      <w:r>
-        <w:rPr>
-          <w:rFonts w:ascii="Arial BoldMT" w:hAnsi="Arial BoldMT" w:cs="Arial BoldMT"/>
-          <w:color w:val="000000"/>
-          <w:sz w:val="21"/>
-          <w:szCs w:val="21"/>
-        </w:rPr>
-        <w:t>Requerimientos Funcionales</w:t>
-      </w:r>
-      <w:bookmarkStart w:id="0" w:name="_GoBack"/>
-      <w:bookmarkEnd w:id="0"/>
-    </w:p>
-    <w:p>
-      <w:pPr>
         <w:pStyle w:val="Prrafodelista"/>
         <w:ind w:left="360"/>
-      </w:pPr>
-    </w:p>
+        <w:jc w:val="center"/>
+        <w:rPr>
+          <w:b/>
+          <w:sz w:val="28"/>
+        </w:rPr>
+      </w:pPr>
+      <w:r>
+        <w:rPr>
+          <w:b/>
+          <w:sz w:val="28"/>
+        </w:rPr>
+        <w:t>Requisitos funcionales</w:t>
+      </w:r>
+    </w:p>
+    <w:tbl>
+      <w:tblPr>
+        <w:tblStyle w:val="Tablaconcuadrcula"/>
+        <w:tblW w:w="0" w:type="auto"/>
+        <w:tblLook w:val="04A0"/>
+      </w:tblPr>
+      <w:tblGrid>
+        <w:gridCol w:w="3510"/>
+        <w:gridCol w:w="5134"/>
+      </w:tblGrid>
+      <w:tr>
+        <w:tc>
+          <w:tcPr>
+            <w:tcW w:w="3510" w:type="dxa"/>
+          </w:tcPr>
+          <w:p>
+            <w:pPr>
+              <w:rPr>
+                <w:b/>
+              </w:rPr>
+            </w:pPr>
+            <w:r>
+              <w:rPr>
+                <w:b/>
+              </w:rPr>
+              <w:t xml:space="preserve">Identificación </w:t>
+            </w:r>
+          </w:p>
+          <w:p>
+            <w:pPr>
+              <w:rPr>
+                <w:b/>
+              </w:rPr>
+            </w:pPr>
+            <w:r>
+              <w:rPr>
+                <w:b/>
+              </w:rPr>
+              <w:t>del requerimiento</w:t>
+            </w:r>
+            <w:r>
+              <w:rPr>
+                <w:b/>
+              </w:rPr>
+              <w:t>:</w:t>
+            </w:r>
+          </w:p>
+        </w:tc>
+        <w:tc>
+          <w:tcPr>
+            <w:tcW w:w="5134" w:type="dxa"/>
+          </w:tcPr>
+          <w:p>
+            <w:r>
+              <w:t>RF01</w:t>
+            </w:r>
+          </w:p>
+        </w:tc>
+      </w:tr>
+      <w:tr>
+        <w:tc>
+          <w:tcPr>
+            <w:tcW w:w="3510" w:type="dxa"/>
+          </w:tcPr>
+          <w:p>
+            <w:pPr>
+              <w:rPr>
+                <w:b/>
+              </w:rPr>
+            </w:pPr>
+            <w:r>
+              <w:rPr>
+                <w:b/>
+              </w:rPr>
+              <w:t xml:space="preserve">Nombre </w:t>
+            </w:r>
+          </w:p>
+          <w:p>
+            <w:pPr>
+              <w:rPr>
+                <w:b/>
+              </w:rPr>
+            </w:pPr>
+            <w:r>
+              <w:rPr>
+                <w:b/>
+              </w:rPr>
+              <w:t>del requerimiento</w:t>
+            </w:r>
+            <w:r>
+              <w:rPr>
+                <w:b/>
+              </w:rPr>
+              <w:t>:</w:t>
+            </w:r>
+          </w:p>
+        </w:tc>
+        <w:tc>
+          <w:tcPr>
+            <w:tcW w:w="5134" w:type="dxa"/>
+          </w:tcPr>
+          <w:p>
+            <w:r>
+              <w:t>Autentificación de usuarios</w:t>
+            </w:r>
+            <w:r>
+              <w:t>.</w:t>
+            </w:r>
+          </w:p>
+        </w:tc>
+      </w:tr>
+      <w:tr>
+        <w:tc>
+          <w:tcPr>
+            <w:tcW w:w="3510" w:type="dxa"/>
+          </w:tcPr>
+          <w:p>
+            <w:pPr>
+              <w:rPr>
+                <w:b/>
+              </w:rPr>
+            </w:pPr>
+            <w:r>
+              <w:rPr>
+                <w:b/>
+              </w:rPr>
+              <w:t>Características</w:t>
+            </w:r>
+            <w:r>
+              <w:rPr>
+                <w:b/>
+              </w:rPr>
+              <w:t>:</w:t>
+            </w:r>
+          </w:p>
+        </w:tc>
+        <w:tc>
+          <w:tcPr>
+            <w:tcW w:w="5134" w:type="dxa"/>
+          </w:tcPr>
+          <w:p>
+            <w:r>
+              <w:t>Los usuarios deberán autenticarse para acceder a su información y poder realizar operaciones en el sistema</w:t>
+            </w:r>
+            <w:r>
+              <w:t>.</w:t>
+            </w:r>
+          </w:p>
+        </w:tc>
+      </w:tr>
+      <w:tr>
+        <w:tc>
+          <w:tcPr>
+            <w:tcW w:w="3510" w:type="dxa"/>
+          </w:tcPr>
+          <w:p>
+            <w:pPr>
+              <w:rPr>
+                <w:b/>
+              </w:rPr>
+            </w:pPr>
+            <w:r>
+              <w:rPr>
+                <w:b/>
+              </w:rPr>
+              <w:t xml:space="preserve">Descripción </w:t>
+            </w:r>
+          </w:p>
+          <w:p>
+            <w:pPr>
+              <w:rPr>
+                <w:b/>
+              </w:rPr>
+            </w:pPr>
+            <w:r>
+              <w:rPr>
+                <w:b/>
+              </w:rPr>
+              <w:t>del requerimiento</w:t>
+            </w:r>
+            <w:r>
+              <w:rPr>
+                <w:b/>
+              </w:rPr>
+              <w:t>:</w:t>
+            </w:r>
+          </w:p>
+        </w:tc>
+        <w:tc>
+          <w:tcPr>
+            <w:tcW w:w="5134" w:type="dxa"/>
+          </w:tcPr>
+          <w:p>
+            <w:r>
+              <w:t>El sistema podrá ser consultado por cualquier usuario dependiendo de su nivel de accesibilidad</w:t>
+            </w:r>
+            <w:r>
+              <w:t>.</w:t>
+            </w:r>
+          </w:p>
+        </w:tc>
+      </w:tr>
+      <w:tr>
+        <w:tc>
+          <w:tcPr>
+            <w:tcW w:w="3510" w:type="dxa"/>
+          </w:tcPr>
+          <w:p>
+            <w:pPr>
+              <w:rPr>
+                <w:b/>
+              </w:rPr>
+            </w:pPr>
+            <w:r>
+              <w:rPr>
+                <w:b/>
+              </w:rPr>
+              <w:t xml:space="preserve">Requerimiento </w:t>
+            </w:r>
+          </w:p>
+          <w:p>
+            <w:pPr>
+              <w:rPr>
+                <w:b/>
+              </w:rPr>
+            </w:pPr>
+            <w:r>
+              <w:rPr>
+                <w:b/>
+              </w:rPr>
+              <w:t>NO funcional</w:t>
+            </w:r>
+          </w:p>
+        </w:tc>
+        <w:tc>
+          <w:tcPr>
+            <w:tcW w:w="5134" w:type="dxa"/>
+          </w:tcPr>
+          <w:p/>
+        </w:tc>
+      </w:tr>
+      <w:tr>
+        <w:tc>
+          <w:tcPr>
+            <w:tcW w:w="8644" w:type="dxa"/>
+            <w:gridSpan w:val="2"/>
+          </w:tcPr>
+          <w:p>
+            <w:pPr>
+              <w:rPr>
+                <w:b/>
+              </w:rPr>
+            </w:pPr>
+            <w:r>
+              <w:rPr>
+                <w:b/>
+              </w:rPr>
+              <w:t>Prioridad del requerimiento:</w:t>
+            </w:r>
+            <w:r>
+              <w:rPr>
+                <w:b/>
+              </w:rPr>
+              <w:t xml:space="preserve"> </w:t>
+            </w:r>
+          </w:p>
+          <w:p>
+            <w:pPr>
+              <w:rPr>
+                <w:b/>
+              </w:rPr>
+            </w:pPr>
+            <w:r>
+              <w:t>A</w:t>
+            </w:r>
+            <w:r>
+              <w:t>lta</w:t>
+            </w:r>
+          </w:p>
+        </w:tc>
+      </w:tr>
+    </w:tbl>
     <w:p/>
+    <w:tbl>
+      <w:tblPr>
+        <w:tblStyle w:val="Tablaconcuadrcula"/>
+        <w:tblW w:w="0" w:type="auto"/>
+        <w:tblLook w:val="04A0"/>
+      </w:tblPr>
+      <w:tblGrid>
+        <w:gridCol w:w="3510"/>
+        <w:gridCol w:w="5134"/>
+      </w:tblGrid>
+      <w:tr>
+        <w:tc>
+          <w:tcPr>
+            <w:tcW w:w="3510" w:type="dxa"/>
+          </w:tcPr>
+          <w:p>
+            <w:pPr>
+              <w:rPr>
+                <w:b/>
+              </w:rPr>
+            </w:pPr>
+            <w:r>
+              <w:rPr>
+                <w:b/>
+              </w:rPr>
+              <w:t xml:space="preserve">Identificación </w:t>
+            </w:r>
+          </w:p>
+          <w:p>
+            <w:pPr>
+              <w:rPr>
+                <w:b/>
+              </w:rPr>
+            </w:pPr>
+            <w:r>
+              <w:rPr>
+                <w:b/>
+              </w:rPr>
+              <w:t>del requerimiento</w:t>
+            </w:r>
+            <w:r>
+              <w:rPr>
+                <w:b/>
+              </w:rPr>
+              <w:t>:</w:t>
+            </w:r>
+          </w:p>
+        </w:tc>
+        <w:tc>
+          <w:tcPr>
+            <w:tcW w:w="5134" w:type="dxa"/>
+          </w:tcPr>
+          <w:p>
+            <w:r>
+              <w:t>RF0</w:t>
+            </w:r>
+            <w:r>
+              <w:t>2</w:t>
+            </w:r>
+          </w:p>
+        </w:tc>
+      </w:tr>
+      <w:tr>
+        <w:tc>
+          <w:tcPr>
+            <w:tcW w:w="3510" w:type="dxa"/>
+          </w:tcPr>
+          <w:p>
+            <w:pPr>
+              <w:rPr>
+                <w:b/>
+              </w:rPr>
+            </w:pPr>
+            <w:r>
+              <w:rPr>
+                <w:b/>
+              </w:rPr>
+              <w:t xml:space="preserve">Nombre </w:t>
+            </w:r>
+          </w:p>
+          <w:p>
+            <w:pPr>
+              <w:rPr>
+                <w:b/>
+              </w:rPr>
+            </w:pPr>
+            <w:r>
+              <w:rPr>
+                <w:b/>
+              </w:rPr>
+              <w:t>del requerimiento</w:t>
+            </w:r>
+            <w:r>
+              <w:rPr>
+                <w:b/>
+              </w:rPr>
+              <w:t>:</w:t>
+            </w:r>
+          </w:p>
+        </w:tc>
+        <w:tc>
+          <w:tcPr>
+            <w:tcW w:w="5134" w:type="dxa"/>
+          </w:tcPr>
+          <w:p>
+            <w:r>
+              <w:t>Registro</w:t>
+            </w:r>
+            <w:r>
+              <w:t xml:space="preserve"> de usuarios</w:t>
+            </w:r>
+            <w:r>
+              <w:t>.</w:t>
+            </w:r>
+          </w:p>
+        </w:tc>
+      </w:tr>
+      <w:tr>
+        <w:tc>
+          <w:tcPr>
+            <w:tcW w:w="3510" w:type="dxa"/>
+          </w:tcPr>
+          <w:p>
+            <w:pPr>
+              <w:rPr>
+                <w:b/>
+              </w:rPr>
+            </w:pPr>
+            <w:r>
+              <w:rPr>
+                <w:b/>
+              </w:rPr>
+              <w:t>Características</w:t>
+            </w:r>
+            <w:r>
+              <w:rPr>
+                <w:b/>
+              </w:rPr>
+              <w:t>:</w:t>
+            </w:r>
+          </w:p>
+        </w:tc>
+        <w:tc>
+          <w:tcPr>
+            <w:tcW w:w="5134" w:type="dxa"/>
+          </w:tcPr>
+          <w:p>
+            <w:r>
+              <w:t xml:space="preserve">Los usuarios deben estar registrados para poder acceder al sistema. </w:t>
+            </w:r>
+          </w:p>
+        </w:tc>
+      </w:tr>
+      <w:tr>
+        <w:tc>
+          <w:tcPr>
+            <w:tcW w:w="3510" w:type="dxa"/>
+          </w:tcPr>
+          <w:p>
+            <w:pPr>
+              <w:rPr>
+                <w:b/>
+              </w:rPr>
+            </w:pPr>
+            <w:r>
+              <w:rPr>
+                <w:b/>
+              </w:rPr>
+              <w:t xml:space="preserve">Descripción </w:t>
+            </w:r>
+          </w:p>
+          <w:p>
+            <w:pPr>
+              <w:rPr>
+                <w:b/>
+              </w:rPr>
+            </w:pPr>
+            <w:r>
+              <w:rPr>
+                <w:b/>
+              </w:rPr>
+              <w:t>del requerimiento</w:t>
+            </w:r>
+            <w:r>
+              <w:rPr>
+                <w:b/>
+              </w:rPr>
+              <w:t>:</w:t>
+            </w:r>
+          </w:p>
+        </w:tc>
+        <w:tc>
+          <w:tcPr>
+            <w:tcW w:w="5134" w:type="dxa"/>
+          </w:tcPr>
+          <w:p>
+            <w:r>
+              <w:t xml:space="preserve">El sistema permitirá a los administradores registrar vendedores, y a los vendedores poder registrar clientes. Los datos indispensables para registrarse es: nombres, apellidos, correo electrónico, usuario y contraseña </w:t>
+            </w:r>
+          </w:p>
+        </w:tc>
+      </w:tr>
+      <w:tr>
+        <w:tc>
+          <w:tcPr>
+            <w:tcW w:w="3510" w:type="dxa"/>
+          </w:tcPr>
+          <w:p>
+            <w:pPr>
+              <w:rPr>
+                <w:b/>
+              </w:rPr>
+            </w:pPr>
+            <w:r>
+              <w:rPr>
+                <w:b/>
+              </w:rPr>
+              <w:t xml:space="preserve">Requerimiento </w:t>
+            </w:r>
+          </w:p>
+          <w:p>
+            <w:pPr>
+              <w:rPr>
+                <w:b/>
+              </w:rPr>
+            </w:pPr>
+            <w:r>
+              <w:rPr>
+                <w:b/>
+              </w:rPr>
+              <w:t>NO funcional</w:t>
+            </w:r>
+          </w:p>
+        </w:tc>
+        <w:tc>
+          <w:tcPr>
+            <w:tcW w:w="5134" w:type="dxa"/>
+          </w:tcPr>
+          <w:p/>
+        </w:tc>
+      </w:tr>
+      <w:tr>
+        <w:tc>
+          <w:tcPr>
+            <w:tcW w:w="8644" w:type="dxa"/>
+            <w:gridSpan w:val="2"/>
+          </w:tcPr>
+          <w:p>
+            <w:pPr>
+              <w:rPr>
+                <w:b/>
+              </w:rPr>
+            </w:pPr>
+            <w:r>
+              <w:rPr>
+                <w:b/>
+              </w:rPr>
+              <w:t>Prioridad del requerimiento:</w:t>
+            </w:r>
+            <w:r>
+              <w:rPr>
+                <w:b/>
+              </w:rPr>
+              <w:t xml:space="preserve"> </w:t>
+            </w:r>
+          </w:p>
+          <w:p>
+            <w:pPr>
+              <w:rPr>
+                <w:b/>
+              </w:rPr>
+            </w:pPr>
+            <w:r>
+              <w:t>A</w:t>
+            </w:r>
+            <w:r>
+              <w:t>lta</w:t>
+            </w:r>
+          </w:p>
+        </w:tc>
+      </w:tr>
+    </w:tbl>
+    <w:p/>
+    <w:tbl>
+      <w:tblPr>
+        <w:tblStyle w:val="Tablaconcuadrcula"/>
+        <w:tblW w:w="0" w:type="auto"/>
+        <w:tblLook w:val="04A0"/>
+      </w:tblPr>
+      <w:tblGrid>
+        <w:gridCol w:w="3510"/>
+        <w:gridCol w:w="5134"/>
+      </w:tblGrid>
+      <w:tr>
+        <w:tc>
+          <w:tcPr>
+            <w:tcW w:w="3510" w:type="dxa"/>
+          </w:tcPr>
+          <w:p>
+            <w:pPr>
+              <w:rPr>
+                <w:b/>
+              </w:rPr>
+            </w:pPr>
+            <w:r>
+              <w:rPr>
+                <w:b/>
+              </w:rPr>
+              <w:t xml:space="preserve">Identificación </w:t>
+            </w:r>
+          </w:p>
+          <w:p>
+            <w:pPr>
+              <w:rPr>
+                <w:b/>
+              </w:rPr>
+            </w:pPr>
+            <w:r>
+              <w:rPr>
+                <w:b/>
+              </w:rPr>
+              <w:t>del requerimiento</w:t>
+            </w:r>
+            <w:r>
+              <w:rPr>
+                <w:b/>
+              </w:rPr>
+              <w:t>:</w:t>
+            </w:r>
+          </w:p>
+        </w:tc>
+        <w:tc>
+          <w:tcPr>
+            <w:tcW w:w="5134" w:type="dxa"/>
+          </w:tcPr>
+          <w:p>
+            <w:r>
+              <w:t>RF0</w:t>
+            </w:r>
+            <w:r>
+              <w:t>3</w:t>
+            </w:r>
+          </w:p>
+        </w:tc>
+      </w:tr>
+      <w:tr>
+        <w:tc>
+          <w:tcPr>
+            <w:tcW w:w="3510" w:type="dxa"/>
+          </w:tcPr>
+          <w:p>
+            <w:pPr>
+              <w:rPr>
+                <w:b/>
+              </w:rPr>
+            </w:pPr>
+            <w:r>
+              <w:rPr>
+                <w:b/>
+              </w:rPr>
+              <w:t xml:space="preserve">Nombre </w:t>
+            </w:r>
+          </w:p>
+          <w:p>
+            <w:pPr>
+              <w:rPr>
+                <w:b/>
+              </w:rPr>
+            </w:pPr>
+            <w:r>
+              <w:rPr>
+                <w:b/>
+              </w:rPr>
+              <w:t>del requerimiento</w:t>
+            </w:r>
+            <w:r>
+              <w:rPr>
+                <w:b/>
+              </w:rPr>
+              <w:t>:</w:t>
+            </w:r>
+          </w:p>
+        </w:tc>
+        <w:tc>
+          <w:tcPr>
+            <w:tcW w:w="5134" w:type="dxa"/>
+          </w:tcPr>
+          <w:p>
+            <w:r>
+              <w:t>Consultar información</w:t>
+            </w:r>
+          </w:p>
+        </w:tc>
+      </w:tr>
+      <w:tr>
+        <w:tc>
+          <w:tcPr>
+            <w:tcW w:w="3510" w:type="dxa"/>
+          </w:tcPr>
+          <w:p>
+            <w:pPr>
+              <w:rPr>
+                <w:b/>
+              </w:rPr>
+            </w:pPr>
+            <w:r>
+              <w:rPr>
+                <w:b/>
+              </w:rPr>
+              <w:t>Características</w:t>
+            </w:r>
+            <w:r>
+              <w:rPr>
+                <w:b/>
+              </w:rPr>
+              <w:t>:</w:t>
+            </w:r>
+          </w:p>
+        </w:tc>
+        <w:tc>
+          <w:tcPr>
+            <w:tcW w:w="5134" w:type="dxa"/>
+          </w:tcPr>
+          <w:p>
+            <w:r>
+              <w:t>El sistema ofrecerá información general a los usuarios dependiendo de su nivel de accesibilidad</w:t>
+            </w:r>
+          </w:p>
+        </w:tc>
+      </w:tr>
+      <w:tr>
+        <w:tc>
+          <w:tcPr>
+            <w:tcW w:w="3510" w:type="dxa"/>
+          </w:tcPr>
+          <w:p>
+            <w:pPr>
+              <w:rPr>
+                <w:b/>
+              </w:rPr>
+            </w:pPr>
+            <w:r>
+              <w:rPr>
+                <w:b/>
+              </w:rPr>
+              <w:t xml:space="preserve">Descripción </w:t>
+            </w:r>
+          </w:p>
+          <w:p>
+            <w:pPr>
+              <w:rPr>
+                <w:b/>
+              </w:rPr>
+            </w:pPr>
+            <w:r>
+              <w:rPr>
+                <w:b/>
+              </w:rPr>
+              <w:t>del requerimiento</w:t>
+            </w:r>
+            <w:r>
+              <w:rPr>
+                <w:b/>
+              </w:rPr>
+              <w:t>:</w:t>
+            </w:r>
+          </w:p>
+        </w:tc>
+        <w:tc>
+          <w:tcPr>
+            <w:tcW w:w="5134" w:type="dxa"/>
+          </w:tcPr>
+          <w:p>
+            <w:pPr>
+              <w:rPr>
+                <w:u w:val="single"/>
+              </w:rPr>
+            </w:pPr>
+            <w:r>
+              <w:rPr>
+                <w:b/>
+                <w:u w:val="single"/>
+              </w:rPr>
+              <w:t>Consultar Datos Personales:</w:t>
+            </w:r>
+            <w:r>
+              <w:rPr>
+                <w:b/>
+              </w:rPr>
+              <w:t xml:space="preserve">  </w:t>
+            </w:r>
+            <w:r>
+              <w:t xml:space="preserve"> Muest</w:t>
+            </w:r>
+            <w:r>
+              <w:t xml:space="preserve">ra información personal proporcionada por el </w:t>
+            </w:r>
+            <w:r>
+              <w:t>usuario</w:t>
+            </w:r>
+            <w:r>
+              <w:t xml:space="preserve"> al momento de hacer el registro</w:t>
+            </w:r>
+          </w:p>
+        </w:tc>
+      </w:tr>
+      <w:tr>
+        <w:tc>
+          <w:tcPr>
+            <w:tcW w:w="3510" w:type="dxa"/>
+          </w:tcPr>
+          <w:p>
+            <w:pPr>
+              <w:rPr>
+                <w:b/>
+              </w:rPr>
+            </w:pPr>
+            <w:r>
+              <w:rPr>
+                <w:b/>
+              </w:rPr>
+              <w:t xml:space="preserve">Requerimiento </w:t>
+            </w:r>
+          </w:p>
+          <w:p>
+            <w:pPr>
+              <w:rPr>
+                <w:b/>
+              </w:rPr>
+            </w:pPr>
+            <w:r>
+              <w:rPr>
+                <w:b/>
+              </w:rPr>
+              <w:t>NO funcional</w:t>
+            </w:r>
+          </w:p>
+        </w:tc>
+        <w:tc>
+          <w:tcPr>
+            <w:tcW w:w="5134" w:type="dxa"/>
+          </w:tcPr>
+          <w:p/>
+        </w:tc>
+      </w:tr>
+      <w:tr>
+        <w:tc>
+          <w:tcPr>
+            <w:tcW w:w="8644" w:type="dxa"/>
+            <w:gridSpan w:val="2"/>
+          </w:tcPr>
+          <w:p>
+            <w:pPr>
+              <w:rPr>
+                <w:b/>
+              </w:rPr>
+            </w:pPr>
+            <w:r>
+              <w:rPr>
+                <w:b/>
+              </w:rPr>
+              <w:t>Prioridad del requerimiento:</w:t>
+            </w:r>
+            <w:r>
+              <w:rPr>
+                <w:b/>
+              </w:rPr>
+              <w:t xml:space="preserve"> </w:t>
+            </w:r>
+          </w:p>
+          <w:p>
+            <w:pPr>
+              <w:rPr>
+                <w:b/>
+              </w:rPr>
+            </w:pPr>
+            <w:r>
+              <w:t>A</w:t>
+            </w:r>
+            <w:r>
+              <w:t>lta</w:t>
+            </w:r>
+          </w:p>
+        </w:tc>
+      </w:tr>
+    </w:tbl>
+    <w:p/>
+    <w:tbl>
+      <w:tblPr>
+        <w:tblStyle w:val="Tablaconcuadrcula"/>
+        <w:tblW w:w="0" w:type="auto"/>
+        <w:tblLook w:val="04A0"/>
+      </w:tblPr>
+      <w:tblGrid>
+        <w:gridCol w:w="3510"/>
+        <w:gridCol w:w="5134"/>
+      </w:tblGrid>
+      <w:tr>
+        <w:tc>
+          <w:tcPr>
+            <w:tcW w:w="3510" w:type="dxa"/>
+          </w:tcPr>
+          <w:p>
+            <w:pPr>
+              <w:rPr>
+                <w:b/>
+              </w:rPr>
+            </w:pPr>
+            <w:r>
+              <w:rPr>
+                <w:b/>
+              </w:rPr>
+              <w:lastRenderedPageBreak/>
+              <w:t xml:space="preserve">Identificación </w:t>
+            </w:r>
+          </w:p>
+          <w:p>
+            <w:pPr>
+              <w:rPr>
+                <w:b/>
+              </w:rPr>
+            </w:pPr>
+            <w:r>
+              <w:rPr>
+                <w:b/>
+              </w:rPr>
+              <w:t>del requerimiento</w:t>
+            </w:r>
+            <w:r>
+              <w:rPr>
+                <w:b/>
+              </w:rPr>
+              <w:t>:</w:t>
+            </w:r>
+          </w:p>
+        </w:tc>
+        <w:tc>
+          <w:tcPr>
+            <w:tcW w:w="5134" w:type="dxa"/>
+          </w:tcPr>
+          <w:p>
+            <w:r>
+              <w:t>RF0</w:t>
+            </w:r>
+            <w:r>
+              <w:t>4</w:t>
+            </w:r>
+          </w:p>
+        </w:tc>
+      </w:tr>
+      <w:tr>
+        <w:tc>
+          <w:tcPr>
+            <w:tcW w:w="3510" w:type="dxa"/>
+          </w:tcPr>
+          <w:p>
+            <w:pPr>
+              <w:rPr>
+                <w:b/>
+              </w:rPr>
+            </w:pPr>
+            <w:r>
+              <w:rPr>
+                <w:b/>
+              </w:rPr>
+              <w:t xml:space="preserve">Nombre </w:t>
+            </w:r>
+          </w:p>
+          <w:p>
+            <w:pPr>
+              <w:rPr>
+                <w:b/>
+              </w:rPr>
+            </w:pPr>
+            <w:r>
+              <w:rPr>
+                <w:b/>
+              </w:rPr>
+              <w:t>del requerimiento</w:t>
+            </w:r>
+            <w:r>
+              <w:rPr>
+                <w:b/>
+              </w:rPr>
+              <w:t>:</w:t>
+            </w:r>
+          </w:p>
+        </w:tc>
+        <w:tc>
+          <w:tcPr>
+            <w:tcW w:w="5134" w:type="dxa"/>
+          </w:tcPr>
+          <w:p>
+            <w:r>
+              <w:t>Consultar información</w:t>
+            </w:r>
+          </w:p>
+        </w:tc>
+      </w:tr>
+      <w:tr>
+        <w:tc>
+          <w:tcPr>
+            <w:tcW w:w="3510" w:type="dxa"/>
+          </w:tcPr>
+          <w:p>
+            <w:pPr>
+              <w:rPr>
+                <w:b/>
+              </w:rPr>
+            </w:pPr>
+            <w:r>
+              <w:rPr>
+                <w:b/>
+              </w:rPr>
+              <w:t>Características</w:t>
+            </w:r>
+            <w:r>
+              <w:rPr>
+                <w:b/>
+              </w:rPr>
+              <w:t>:</w:t>
+            </w:r>
+          </w:p>
+        </w:tc>
+        <w:tc>
+          <w:tcPr>
+            <w:tcW w:w="5134" w:type="dxa"/>
+          </w:tcPr>
+          <w:p>
+            <w:r>
+              <w:t>El sistema ofrecerá información general a los usuarios dependiendo de su nivel de accesibilidad</w:t>
+            </w:r>
+          </w:p>
+        </w:tc>
+      </w:tr>
+      <w:tr>
+        <w:tc>
+          <w:tcPr>
+            <w:tcW w:w="3510" w:type="dxa"/>
+          </w:tcPr>
+          <w:p>
+            <w:pPr>
+              <w:rPr>
+                <w:b/>
+              </w:rPr>
+            </w:pPr>
+            <w:r>
+              <w:rPr>
+                <w:b/>
+              </w:rPr>
+              <w:t xml:space="preserve">Descripción </w:t>
+            </w:r>
+          </w:p>
+          <w:p>
+            <w:pPr>
+              <w:rPr>
+                <w:b/>
+              </w:rPr>
+            </w:pPr>
+            <w:r>
+              <w:rPr>
+                <w:b/>
+              </w:rPr>
+              <w:t>del requerimiento</w:t>
+            </w:r>
+            <w:r>
+              <w:rPr>
+                <w:b/>
+              </w:rPr>
+              <w:t>:</w:t>
+            </w:r>
+          </w:p>
+        </w:tc>
+        <w:tc>
+          <w:tcPr>
+            <w:tcW w:w="5134" w:type="dxa"/>
+          </w:tcPr>
+          <w:p>
+            <w:pPr>
+              <w:rPr>
+                <w:u w:val="single"/>
+              </w:rPr>
+            </w:pPr>
+            <w:r>
+              <w:rPr>
+                <w:b/>
+                <w:u w:val="single"/>
+              </w:rPr>
+              <w:t xml:space="preserve">Consultar </w:t>
+            </w:r>
+            <w:r>
+              <w:rPr>
+                <w:b/>
+                <w:u w:val="single"/>
+              </w:rPr>
+              <w:t>Clientes</w:t>
+            </w:r>
+            <w:r>
+              <w:rPr>
+                <w:b/>
+                <w:u w:val="single"/>
+              </w:rPr>
+              <w:t>:</w:t>
+            </w:r>
+            <w:r>
+              <w:rPr>
+                <w:b/>
+              </w:rPr>
+              <w:t xml:space="preserve">  </w:t>
+            </w:r>
+            <w:r>
+              <w:t xml:space="preserve">Muestra </w:t>
+            </w:r>
+            <w:r>
+              <w:t xml:space="preserve">información de los clientes que tiene el vendedor que ha iniciado sesión en el sistema </w:t>
+            </w:r>
+            <w:r>
+              <w:t xml:space="preserve"> </w:t>
+            </w:r>
+          </w:p>
+        </w:tc>
+      </w:tr>
+      <w:tr>
+        <w:tc>
+          <w:tcPr>
+            <w:tcW w:w="3510" w:type="dxa"/>
+          </w:tcPr>
+          <w:p>
+            <w:pPr>
+              <w:rPr>
+                <w:b/>
+              </w:rPr>
+            </w:pPr>
+            <w:r>
+              <w:rPr>
+                <w:b/>
+              </w:rPr>
+              <w:t xml:space="preserve">Requerimiento </w:t>
+            </w:r>
+          </w:p>
+          <w:p>
+            <w:pPr>
+              <w:rPr>
+                <w:b/>
+              </w:rPr>
+            </w:pPr>
+            <w:r>
+              <w:rPr>
+                <w:b/>
+              </w:rPr>
+              <w:t>NO funcional</w:t>
+            </w:r>
+          </w:p>
+        </w:tc>
+        <w:tc>
+          <w:tcPr>
+            <w:tcW w:w="5134" w:type="dxa"/>
+          </w:tcPr>
+          <w:p/>
+        </w:tc>
+      </w:tr>
+      <w:tr>
+        <w:tc>
+          <w:tcPr>
+            <w:tcW w:w="8644" w:type="dxa"/>
+            <w:gridSpan w:val="2"/>
+          </w:tcPr>
+          <w:p>
+            <w:pPr>
+              <w:rPr>
+                <w:b/>
+              </w:rPr>
+            </w:pPr>
+            <w:r>
+              <w:rPr>
+                <w:b/>
+              </w:rPr>
+              <w:t>Prioridad del requerimiento:</w:t>
+            </w:r>
+            <w:r>
+              <w:rPr>
+                <w:b/>
+              </w:rPr>
+              <w:t xml:space="preserve"> </w:t>
+            </w:r>
+          </w:p>
+          <w:p>
+            <w:pPr>
+              <w:rPr>
+                <w:b/>
+              </w:rPr>
+            </w:pPr>
+            <w:r>
+              <w:t>Media</w:t>
+            </w:r>
+          </w:p>
+        </w:tc>
+      </w:tr>
+    </w:tbl>
+    <w:p/>
+    <w:tbl>
+      <w:tblPr>
+        <w:tblStyle w:val="Tablaconcuadrcula"/>
+        <w:tblW w:w="0" w:type="auto"/>
+        <w:tblLook w:val="04A0"/>
+      </w:tblPr>
+      <w:tblGrid>
+        <w:gridCol w:w="3510"/>
+        <w:gridCol w:w="5134"/>
+      </w:tblGrid>
+      <w:tr>
+        <w:tc>
+          <w:tcPr>
+            <w:tcW w:w="3510" w:type="dxa"/>
+          </w:tcPr>
+          <w:p>
+            <w:pPr>
+              <w:rPr>
+                <w:b/>
+              </w:rPr>
+            </w:pPr>
+            <w:r>
+              <w:rPr>
+                <w:b/>
+              </w:rPr>
+              <w:t xml:space="preserve">Identificación </w:t>
+            </w:r>
+          </w:p>
+          <w:p>
+            <w:pPr>
+              <w:rPr>
+                <w:b/>
+              </w:rPr>
+            </w:pPr>
+            <w:r>
+              <w:rPr>
+                <w:b/>
+              </w:rPr>
+              <w:t>del requerimiento</w:t>
+            </w:r>
+            <w:r>
+              <w:rPr>
+                <w:b/>
+              </w:rPr>
+              <w:t>:</w:t>
+            </w:r>
+          </w:p>
+        </w:tc>
+        <w:tc>
+          <w:tcPr>
+            <w:tcW w:w="5134" w:type="dxa"/>
+          </w:tcPr>
+          <w:p>
+            <w:r>
+              <w:t>RF0</w:t>
+            </w:r>
+            <w:r>
+              <w:t>6</w:t>
+            </w:r>
+          </w:p>
+        </w:tc>
+      </w:tr>
+      <w:tr>
+        <w:tc>
+          <w:tcPr>
+            <w:tcW w:w="3510" w:type="dxa"/>
+          </w:tcPr>
+          <w:p>
+            <w:pPr>
+              <w:rPr>
+                <w:b/>
+              </w:rPr>
+            </w:pPr>
+            <w:r>
+              <w:rPr>
+                <w:b/>
+              </w:rPr>
+              <w:t xml:space="preserve">Nombre </w:t>
+            </w:r>
+          </w:p>
+          <w:p>
+            <w:pPr>
+              <w:rPr>
+                <w:b/>
+              </w:rPr>
+            </w:pPr>
+            <w:r>
+              <w:rPr>
+                <w:b/>
+              </w:rPr>
+              <w:t>del requerimiento</w:t>
+            </w:r>
+            <w:r>
+              <w:rPr>
+                <w:b/>
+              </w:rPr>
+              <w:t>:</w:t>
+            </w:r>
+          </w:p>
+        </w:tc>
+        <w:tc>
+          <w:tcPr>
+            <w:tcW w:w="5134" w:type="dxa"/>
+          </w:tcPr>
+          <w:p>
+            <w:r>
+              <w:t>Consultar información</w:t>
+            </w:r>
+          </w:p>
+        </w:tc>
+      </w:tr>
+      <w:tr>
+        <w:tc>
+          <w:tcPr>
+            <w:tcW w:w="3510" w:type="dxa"/>
+          </w:tcPr>
+          <w:p>
+            <w:pPr>
+              <w:rPr>
+                <w:b/>
+              </w:rPr>
+            </w:pPr>
+            <w:r>
+              <w:rPr>
+                <w:b/>
+              </w:rPr>
+              <w:t>Características</w:t>
+            </w:r>
+            <w:r>
+              <w:rPr>
+                <w:b/>
+              </w:rPr>
+              <w:t>:</w:t>
+            </w:r>
+          </w:p>
+        </w:tc>
+        <w:tc>
+          <w:tcPr>
+            <w:tcW w:w="5134" w:type="dxa"/>
+          </w:tcPr>
+          <w:p>
+            <w:r>
+              <w:t>El sistema ofrecerá información general a los usuarios dependiendo de su nivel de accesibilidad</w:t>
+            </w:r>
+          </w:p>
+        </w:tc>
+      </w:tr>
+      <w:tr>
+        <w:tc>
+          <w:tcPr>
+            <w:tcW w:w="3510" w:type="dxa"/>
+          </w:tcPr>
+          <w:p>
+            <w:pPr>
+              <w:rPr>
+                <w:b/>
+              </w:rPr>
+            </w:pPr>
+            <w:r>
+              <w:rPr>
+                <w:b/>
+              </w:rPr>
+              <w:t xml:space="preserve">Descripción </w:t>
+            </w:r>
+          </w:p>
+          <w:p>
+            <w:pPr>
+              <w:rPr>
+                <w:b/>
+              </w:rPr>
+            </w:pPr>
+            <w:r>
+              <w:rPr>
+                <w:b/>
+              </w:rPr>
+              <w:t>del requerimiento</w:t>
+            </w:r>
+            <w:r>
+              <w:rPr>
+                <w:b/>
+              </w:rPr>
+              <w:t>:</w:t>
+            </w:r>
+          </w:p>
+        </w:tc>
+        <w:tc>
+          <w:tcPr>
+            <w:tcW w:w="5134" w:type="dxa"/>
+          </w:tcPr>
+          <w:p>
+            <w:pPr>
+              <w:rPr>
+                <w:u w:val="single"/>
+              </w:rPr>
+            </w:pPr>
+            <w:r>
+              <w:rPr>
+                <w:b/>
+                <w:u w:val="single"/>
+              </w:rPr>
+              <w:t xml:space="preserve">Consultar </w:t>
+            </w:r>
+            <w:r>
+              <w:rPr>
+                <w:b/>
+                <w:u w:val="single"/>
+              </w:rPr>
+              <w:t>Préstamos:</w:t>
+            </w:r>
+            <w:r>
+              <w:rPr>
+                <w:b/>
+              </w:rPr>
+              <w:t xml:space="preserve">  </w:t>
+            </w:r>
+            <w:r>
+              <w:t>Muestra información sobre los préstamos que tienen los clientes del vendedor que ha iniciado sesión</w:t>
+            </w:r>
+            <w:r>
+              <w:t xml:space="preserve"> </w:t>
+            </w:r>
+          </w:p>
+        </w:tc>
+      </w:tr>
+      <w:tr>
+        <w:tc>
+          <w:tcPr>
+            <w:tcW w:w="3510" w:type="dxa"/>
+          </w:tcPr>
+          <w:p>
+            <w:pPr>
+              <w:rPr>
+                <w:b/>
+              </w:rPr>
+            </w:pPr>
+            <w:r>
+              <w:rPr>
+                <w:b/>
+              </w:rPr>
+              <w:t xml:space="preserve">Requerimiento </w:t>
+            </w:r>
+          </w:p>
+          <w:p>
+            <w:pPr>
+              <w:rPr>
+                <w:b/>
+              </w:rPr>
+            </w:pPr>
+            <w:r>
+              <w:rPr>
+                <w:b/>
+              </w:rPr>
+              <w:t>NO funcional</w:t>
+            </w:r>
+          </w:p>
+        </w:tc>
+        <w:tc>
+          <w:tcPr>
+            <w:tcW w:w="5134" w:type="dxa"/>
+          </w:tcPr>
+          <w:p/>
+        </w:tc>
+      </w:tr>
+      <w:tr>
+        <w:tc>
+          <w:tcPr>
+            <w:tcW w:w="8644" w:type="dxa"/>
+            <w:gridSpan w:val="2"/>
+          </w:tcPr>
+          <w:p>
+            <w:pPr>
+              <w:rPr>
+                <w:b/>
+              </w:rPr>
+            </w:pPr>
+            <w:r>
+              <w:rPr>
+                <w:b/>
+              </w:rPr>
+              <w:t>Prioridad del requerimiento:</w:t>
+            </w:r>
+            <w:r>
+              <w:rPr>
+                <w:b/>
+              </w:rPr>
+              <w:t xml:space="preserve"> </w:t>
+            </w:r>
+          </w:p>
+          <w:p>
+            <w:pPr>
+              <w:rPr>
+                <w:b/>
+              </w:rPr>
+            </w:pPr>
+            <w:r>
+              <w:t>Alta</w:t>
+            </w:r>
+          </w:p>
+        </w:tc>
+      </w:tr>
+    </w:tbl>
+    <w:p/>
+    <w:tbl>
+      <w:tblPr>
+        <w:tblStyle w:val="Tablaconcuadrcula"/>
+        <w:tblW w:w="0" w:type="auto"/>
+        <w:tblLook w:val="04A0"/>
+      </w:tblPr>
+      <w:tblGrid>
+        <w:gridCol w:w="3510"/>
+        <w:gridCol w:w="5134"/>
+      </w:tblGrid>
+      <w:tr>
+        <w:tc>
+          <w:tcPr>
+            <w:tcW w:w="3510" w:type="dxa"/>
+          </w:tcPr>
+          <w:p>
+            <w:pPr>
+              <w:rPr>
+                <w:b/>
+              </w:rPr>
+            </w:pPr>
+            <w:r>
+              <w:rPr>
+                <w:b/>
+              </w:rPr>
+              <w:t xml:space="preserve">Identificación </w:t>
+            </w:r>
+          </w:p>
+          <w:p>
+            <w:pPr>
+              <w:rPr>
+                <w:b/>
+              </w:rPr>
+            </w:pPr>
+            <w:r>
+              <w:rPr>
+                <w:b/>
+              </w:rPr>
+              <w:t>del requerimiento</w:t>
+            </w:r>
+            <w:r>
+              <w:rPr>
+                <w:b/>
+              </w:rPr>
+              <w:t>:</w:t>
+            </w:r>
+          </w:p>
+        </w:tc>
+        <w:tc>
+          <w:tcPr>
+            <w:tcW w:w="5134" w:type="dxa"/>
+          </w:tcPr>
+          <w:p>
+            <w:r>
+              <w:t>RF0</w:t>
+            </w:r>
+            <w:r>
+              <w:t>7</w:t>
+            </w:r>
+          </w:p>
+        </w:tc>
+      </w:tr>
+      <w:tr>
+        <w:tc>
+          <w:tcPr>
+            <w:tcW w:w="3510" w:type="dxa"/>
+          </w:tcPr>
+          <w:p>
+            <w:pPr>
+              <w:rPr>
+                <w:b/>
+              </w:rPr>
+            </w:pPr>
+            <w:r>
+              <w:rPr>
+                <w:b/>
+              </w:rPr>
+              <w:t xml:space="preserve">Nombre </w:t>
+            </w:r>
+          </w:p>
+          <w:p>
+            <w:pPr>
+              <w:rPr>
+                <w:b/>
+              </w:rPr>
+            </w:pPr>
+            <w:r>
+              <w:rPr>
+                <w:b/>
+              </w:rPr>
+              <w:t>del requerimiento</w:t>
+            </w:r>
+            <w:r>
+              <w:rPr>
+                <w:b/>
+              </w:rPr>
+              <w:t>:</w:t>
+            </w:r>
+          </w:p>
+        </w:tc>
+        <w:tc>
+          <w:tcPr>
+            <w:tcW w:w="5134" w:type="dxa"/>
+          </w:tcPr>
+          <w:p>
+            <w:r>
+              <w:t xml:space="preserve">Modificar información  </w:t>
+            </w:r>
+          </w:p>
+        </w:tc>
+      </w:tr>
+      <w:tr>
+        <w:tc>
+          <w:tcPr>
+            <w:tcW w:w="3510" w:type="dxa"/>
+          </w:tcPr>
+          <w:p>
+            <w:pPr>
+              <w:rPr>
+                <w:b/>
+              </w:rPr>
+            </w:pPr>
+            <w:r>
+              <w:rPr>
+                <w:b/>
+              </w:rPr>
+              <w:t>Características</w:t>
+            </w:r>
+            <w:r>
+              <w:rPr>
+                <w:b/>
+              </w:rPr>
+              <w:t>:</w:t>
+            </w:r>
+          </w:p>
+        </w:tc>
+        <w:tc>
+          <w:tcPr>
+            <w:tcW w:w="5134" w:type="dxa"/>
+          </w:tcPr>
+          <w:p>
+            <w:r>
+              <w:t xml:space="preserve">El sistema ofrecerá </w:t>
+            </w:r>
+            <w:r>
+              <w:t xml:space="preserve">la opción a los usuarios de modificar </w:t>
+            </w:r>
+            <w:r>
+              <w:t>datos</w:t>
+            </w:r>
+          </w:p>
+        </w:tc>
+      </w:tr>
+      <w:tr>
+        <w:tc>
+          <w:tcPr>
+            <w:tcW w:w="3510" w:type="dxa"/>
+          </w:tcPr>
+          <w:p>
+            <w:pPr>
+              <w:rPr>
+                <w:b/>
+              </w:rPr>
+            </w:pPr>
+            <w:r>
+              <w:rPr>
+                <w:b/>
+              </w:rPr>
+              <w:t xml:space="preserve">Descripción </w:t>
+            </w:r>
+          </w:p>
+          <w:p>
+            <w:pPr>
+              <w:rPr>
+                <w:b/>
+              </w:rPr>
+            </w:pPr>
+            <w:r>
+              <w:rPr>
+                <w:b/>
+              </w:rPr>
+              <w:t>del requerimiento</w:t>
+            </w:r>
+            <w:r>
+              <w:rPr>
+                <w:b/>
+              </w:rPr>
+              <w:t>:</w:t>
+            </w:r>
+          </w:p>
+        </w:tc>
+        <w:tc>
+          <w:tcPr>
+            <w:tcW w:w="5134" w:type="dxa"/>
+          </w:tcPr>
+          <w:p>
+            <w:pPr>
+              <w:rPr>
+                <w:u w:val="single"/>
+              </w:rPr>
+            </w:pPr>
+            <w:r>
+              <w:rPr>
+                <w:b/>
+                <w:u w:val="single"/>
+              </w:rPr>
+              <w:t>Modificar Datos personales</w:t>
+            </w:r>
+            <w:r>
+              <w:rPr>
+                <w:b/>
+                <w:u w:val="single"/>
+              </w:rPr>
+              <w:t xml:space="preserve">: </w:t>
+            </w:r>
+            <w:r>
+              <w:t>Pe</w:t>
+            </w:r>
+            <w:r>
+              <w:t>rmite a los usuarios modificar sus datos personales</w:t>
+            </w:r>
+            <w:r>
+              <w:t xml:space="preserve"> </w:t>
+            </w:r>
+            <w:r>
+              <w:t xml:space="preserve"> </w:t>
+            </w:r>
+            <w:r>
+              <w:t xml:space="preserve"> </w:t>
+            </w:r>
+          </w:p>
+        </w:tc>
+      </w:tr>
+      <w:tr>
+        <w:tc>
+          <w:tcPr>
+            <w:tcW w:w="3510" w:type="dxa"/>
+          </w:tcPr>
+          <w:p>
+            <w:pPr>
+              <w:rPr>
+                <w:b/>
+              </w:rPr>
+            </w:pPr>
+            <w:r>
+              <w:rPr>
+                <w:b/>
+              </w:rPr>
+              <w:t xml:space="preserve">Requerimiento </w:t>
+            </w:r>
+          </w:p>
+          <w:p>
+            <w:pPr>
+              <w:rPr>
+                <w:b/>
+              </w:rPr>
+            </w:pPr>
+            <w:r>
+              <w:rPr>
+                <w:b/>
+              </w:rPr>
+              <w:t>NO funcional</w:t>
+            </w:r>
+          </w:p>
+        </w:tc>
+        <w:tc>
+          <w:tcPr>
+            <w:tcW w:w="5134" w:type="dxa"/>
+          </w:tcPr>
+          <w:p/>
+        </w:tc>
+      </w:tr>
+      <w:tr>
+        <w:tc>
+          <w:tcPr>
+            <w:tcW w:w="8644" w:type="dxa"/>
+            <w:gridSpan w:val="2"/>
+          </w:tcPr>
+          <w:p>
+            <w:pPr>
+              <w:rPr>
+                <w:b/>
+              </w:rPr>
+            </w:pPr>
+            <w:r>
+              <w:rPr>
+                <w:b/>
+              </w:rPr>
+              <w:t>Prioridad del requerimiento:</w:t>
+            </w:r>
+            <w:r>
+              <w:rPr>
+                <w:b/>
+              </w:rPr>
+              <w:t xml:space="preserve"> </w:t>
+            </w:r>
+          </w:p>
+          <w:p>
+            <w:pPr>
+              <w:rPr>
+                <w:b/>
+              </w:rPr>
+            </w:pPr>
+            <w:r>
+              <w:t>Media</w:t>
+            </w:r>
+          </w:p>
+        </w:tc>
+      </w:tr>
+    </w:tbl>
+    <w:p/>
+    <w:tbl>
+      <w:tblPr>
+        <w:tblStyle w:val="Tablaconcuadrcula"/>
+        <w:tblW w:w="0" w:type="auto"/>
+        <w:tblLook w:val="04A0"/>
+      </w:tblPr>
+      <w:tblGrid>
+        <w:gridCol w:w="3510"/>
+        <w:gridCol w:w="5134"/>
+      </w:tblGrid>
+      <w:tr>
+        <w:tc>
+          <w:tcPr>
+            <w:tcW w:w="3510" w:type="dxa"/>
+          </w:tcPr>
+          <w:p>
+            <w:pPr>
+              <w:rPr>
+                <w:b/>
+              </w:rPr>
+            </w:pPr>
+            <w:r>
+              <w:rPr>
+                <w:b/>
+              </w:rPr>
+              <w:t xml:space="preserve">Identificación </w:t>
+            </w:r>
+          </w:p>
+          <w:p>
+            <w:pPr>
+              <w:rPr>
+                <w:b/>
+              </w:rPr>
+            </w:pPr>
+            <w:r>
+              <w:rPr>
+                <w:b/>
+              </w:rPr>
+              <w:t>del requerimiento</w:t>
+            </w:r>
+            <w:r>
+              <w:rPr>
+                <w:b/>
+              </w:rPr>
+              <w:t>:</w:t>
+            </w:r>
+          </w:p>
+        </w:tc>
+        <w:tc>
+          <w:tcPr>
+            <w:tcW w:w="5134" w:type="dxa"/>
+          </w:tcPr>
+          <w:p>
+            <w:r>
+              <w:t>RF0</w:t>
+            </w:r>
+            <w:r>
+              <w:t>8</w:t>
+            </w:r>
+          </w:p>
+        </w:tc>
+      </w:tr>
+      <w:tr>
+        <w:tc>
+          <w:tcPr>
+            <w:tcW w:w="3510" w:type="dxa"/>
+          </w:tcPr>
+          <w:p>
+            <w:pPr>
+              <w:rPr>
+                <w:b/>
+              </w:rPr>
+            </w:pPr>
+            <w:r>
+              <w:rPr>
+                <w:b/>
+              </w:rPr>
+              <w:t xml:space="preserve">Nombre </w:t>
+            </w:r>
+          </w:p>
+          <w:p>
+            <w:pPr>
+              <w:rPr>
+                <w:b/>
+              </w:rPr>
+            </w:pPr>
+            <w:r>
+              <w:rPr>
+                <w:b/>
+              </w:rPr>
+              <w:t>del requerimiento</w:t>
+            </w:r>
+            <w:r>
+              <w:rPr>
+                <w:b/>
+              </w:rPr>
+              <w:t>:</w:t>
+            </w:r>
+          </w:p>
+        </w:tc>
+        <w:tc>
+          <w:tcPr>
+            <w:tcW w:w="5134" w:type="dxa"/>
+          </w:tcPr>
+          <w:p>
+            <w:r>
+              <w:t>Gestión de préstamos</w:t>
+            </w:r>
+            <w:r>
+              <w:t xml:space="preserve">  </w:t>
+            </w:r>
+          </w:p>
+        </w:tc>
+      </w:tr>
+      <w:tr>
+        <w:tc>
+          <w:tcPr>
+            <w:tcW w:w="3510" w:type="dxa"/>
+          </w:tcPr>
+          <w:p>
+            <w:pPr>
+              <w:rPr>
+                <w:b/>
+              </w:rPr>
+            </w:pPr>
+            <w:r>
+              <w:rPr>
+                <w:b/>
+              </w:rPr>
+              <w:t>Características</w:t>
+            </w:r>
+            <w:r>
+              <w:rPr>
+                <w:b/>
+              </w:rPr>
+              <w:t>:</w:t>
+            </w:r>
+          </w:p>
+        </w:tc>
+        <w:tc>
+          <w:tcPr>
+            <w:tcW w:w="5134" w:type="dxa"/>
+          </w:tcPr>
+          <w:p>
+            <w:r>
+              <w:t>Permite gestionar información referente a los préstamos</w:t>
+            </w:r>
+          </w:p>
+        </w:tc>
+      </w:tr>
+      <w:tr>
+        <w:tc>
+          <w:tcPr>
+            <w:tcW w:w="3510" w:type="dxa"/>
+          </w:tcPr>
+          <w:p>
+            <w:pPr>
+              <w:rPr>
+                <w:b/>
+              </w:rPr>
+            </w:pPr>
+            <w:r>
+              <w:rPr>
+                <w:b/>
+              </w:rPr>
+              <w:t xml:space="preserve">Descripción </w:t>
+            </w:r>
+          </w:p>
+          <w:p>
+            <w:pPr>
+              <w:rPr>
+                <w:b/>
+              </w:rPr>
+            </w:pPr>
+            <w:r>
+              <w:rPr>
+                <w:b/>
+              </w:rPr>
+              <w:lastRenderedPageBreak/>
+              <w:t>del requerimiento</w:t>
+            </w:r>
+            <w:r>
+              <w:rPr>
+                <w:b/>
+              </w:rPr>
+              <w:t>:</w:t>
+            </w:r>
+          </w:p>
+        </w:tc>
+        <w:tc>
+          <w:tcPr>
+            <w:tcW w:w="5134" w:type="dxa"/>
+          </w:tcPr>
+          <w:p>
+            <w:r>
+              <w:rPr>
+                <w:b/>
+                <w:u w:val="single"/>
+              </w:rPr>
+              <w:lastRenderedPageBreak/>
+              <w:t>Solicitar préstamo:</w:t>
+            </w:r>
+            <w:r>
+              <w:t xml:space="preserve"> </w:t>
+            </w:r>
+            <w:r>
+              <w:t xml:space="preserve">El sistema </w:t>
+            </w:r>
+            <w:r>
+              <w:t xml:space="preserve">permite al cliente </w:t>
+            </w:r>
+            <w:r>
+              <w:lastRenderedPageBreak/>
+              <w:t xml:space="preserve">solicitar préstamos </w:t>
+            </w:r>
+          </w:p>
+        </w:tc>
+      </w:tr>
+      <w:tr>
+        <w:tc>
+          <w:tcPr>
+            <w:tcW w:w="3510" w:type="dxa"/>
+          </w:tcPr>
+          <w:p>
+            <w:pPr>
+              <w:rPr>
+                <w:b/>
+              </w:rPr>
+            </w:pPr>
+            <w:r>
+              <w:rPr>
+                <w:b/>
+              </w:rPr>
+              <w:lastRenderedPageBreak/>
+              <w:t xml:space="preserve">Requerimiento </w:t>
+            </w:r>
+          </w:p>
+          <w:p>
+            <w:pPr>
+              <w:rPr>
+                <w:b/>
+              </w:rPr>
+            </w:pPr>
+            <w:r>
+              <w:rPr>
+                <w:b/>
+              </w:rPr>
+              <w:t>NO funcional</w:t>
+            </w:r>
+          </w:p>
+        </w:tc>
+        <w:tc>
+          <w:tcPr>
+            <w:tcW w:w="5134" w:type="dxa"/>
+          </w:tcPr>
+          <w:p>
+            <w:pPr>
+              <w:rPr>
+                <w:u w:val="single"/>
+              </w:rPr>
+            </w:pPr>
+          </w:p>
+        </w:tc>
+      </w:tr>
+      <w:tr>
+        <w:tc>
+          <w:tcPr>
+            <w:tcW w:w="8644" w:type="dxa"/>
+            <w:gridSpan w:val="2"/>
+          </w:tcPr>
+          <w:p>
+            <w:pPr>
+              <w:rPr>
+                <w:b/>
+              </w:rPr>
+            </w:pPr>
+            <w:r>
+              <w:rPr>
+                <w:b/>
+              </w:rPr>
+              <w:t>Prioridad del requerimiento:</w:t>
+            </w:r>
+            <w:r>
+              <w:rPr>
+                <w:b/>
+              </w:rPr>
+              <w:t xml:space="preserve"> </w:t>
+            </w:r>
+          </w:p>
+          <w:p>
+            <w:pPr>
+              <w:rPr>
+                <w:b/>
+              </w:rPr>
+            </w:pPr>
+            <w:r>
+              <w:t>Alta</w:t>
+            </w:r>
+          </w:p>
+        </w:tc>
+      </w:tr>
+    </w:tbl>
+    <w:p/>
+    <w:tbl>
+      <w:tblPr>
+        <w:tblStyle w:val="Tablaconcuadrcula"/>
+        <w:tblW w:w="0" w:type="auto"/>
+        <w:tblLook w:val="04A0"/>
+      </w:tblPr>
+      <w:tblGrid>
+        <w:gridCol w:w="3510"/>
+        <w:gridCol w:w="5134"/>
+      </w:tblGrid>
+      <w:tr>
+        <w:tc>
+          <w:tcPr>
+            <w:tcW w:w="3510" w:type="dxa"/>
+          </w:tcPr>
+          <w:p>
+            <w:pPr>
+              <w:rPr>
+                <w:b/>
+              </w:rPr>
+            </w:pPr>
+            <w:r>
+              <w:rPr>
+                <w:b/>
+              </w:rPr>
+              <w:t xml:space="preserve">Identificación </w:t>
+            </w:r>
+          </w:p>
+          <w:p>
+            <w:pPr>
+              <w:rPr>
+                <w:b/>
+              </w:rPr>
+            </w:pPr>
+            <w:r>
+              <w:rPr>
+                <w:b/>
+              </w:rPr>
+              <w:t>del requerimiento</w:t>
+            </w:r>
+            <w:r>
+              <w:rPr>
+                <w:b/>
+              </w:rPr>
+              <w:t>:</w:t>
+            </w:r>
+          </w:p>
+        </w:tc>
+        <w:tc>
+          <w:tcPr>
+            <w:tcW w:w="5134" w:type="dxa"/>
+          </w:tcPr>
+          <w:p>
+            <w:r>
+              <w:t>RF0</w:t>
+            </w:r>
+            <w:r>
+              <w:t>9</w:t>
+            </w:r>
+          </w:p>
+        </w:tc>
+      </w:tr>
+      <w:tr>
+        <w:tc>
+          <w:tcPr>
+            <w:tcW w:w="3510" w:type="dxa"/>
+          </w:tcPr>
+          <w:p>
+            <w:pPr>
+              <w:rPr>
+                <w:b/>
+              </w:rPr>
+            </w:pPr>
+            <w:r>
+              <w:rPr>
+                <w:b/>
+              </w:rPr>
+              <w:t xml:space="preserve">Nombre </w:t>
+            </w:r>
+          </w:p>
+          <w:p>
+            <w:pPr>
+              <w:rPr>
+                <w:b/>
+              </w:rPr>
+            </w:pPr>
+            <w:r>
+              <w:rPr>
+                <w:b/>
+              </w:rPr>
+              <w:t>del requerimiento</w:t>
+            </w:r>
+            <w:r>
+              <w:rPr>
+                <w:b/>
+              </w:rPr>
+              <w:t>:</w:t>
+            </w:r>
+          </w:p>
+        </w:tc>
+        <w:tc>
+          <w:tcPr>
+            <w:tcW w:w="5134" w:type="dxa"/>
+          </w:tcPr>
+          <w:p>
+            <w:r>
+              <w:t xml:space="preserve">Gestión de préstamos  </w:t>
+            </w:r>
+          </w:p>
+        </w:tc>
+      </w:tr>
+      <w:tr>
+        <w:tc>
+          <w:tcPr>
+            <w:tcW w:w="3510" w:type="dxa"/>
+          </w:tcPr>
+          <w:p>
+            <w:pPr>
+              <w:rPr>
+                <w:b/>
+              </w:rPr>
+            </w:pPr>
+            <w:r>
+              <w:rPr>
+                <w:b/>
+              </w:rPr>
+              <w:t>Características</w:t>
+            </w:r>
+            <w:r>
+              <w:rPr>
+                <w:b/>
+              </w:rPr>
+              <w:t>:</w:t>
+            </w:r>
+          </w:p>
+        </w:tc>
+        <w:tc>
+          <w:tcPr>
+            <w:tcW w:w="5134" w:type="dxa"/>
+          </w:tcPr>
+          <w:p>
+            <w:r>
+              <w:t>Permite gestionar información referente a los préstamos</w:t>
+            </w:r>
+          </w:p>
+        </w:tc>
+      </w:tr>
+      <w:tr>
+        <w:tc>
+          <w:tcPr>
+            <w:tcW w:w="3510" w:type="dxa"/>
+          </w:tcPr>
+          <w:p>
+            <w:pPr>
+              <w:rPr>
+                <w:b/>
+              </w:rPr>
+            </w:pPr>
+            <w:r>
+              <w:rPr>
+                <w:b/>
+              </w:rPr>
+              <w:t xml:space="preserve">Descripción </w:t>
+            </w:r>
+          </w:p>
+          <w:p>
+            <w:pPr>
+              <w:rPr>
+                <w:b/>
+              </w:rPr>
+            </w:pPr>
+            <w:r>
+              <w:rPr>
+                <w:b/>
+              </w:rPr>
+              <w:t>del requerimiento</w:t>
+            </w:r>
+            <w:r>
+              <w:rPr>
+                <w:b/>
+              </w:rPr>
+              <w:t>:</w:t>
+            </w:r>
+          </w:p>
+        </w:tc>
+        <w:tc>
+          <w:tcPr>
+            <w:tcW w:w="5134" w:type="dxa"/>
+          </w:tcPr>
+          <w:p>
+            <w:r>
+              <w:rPr>
+                <w:b/>
+                <w:u w:val="single"/>
+              </w:rPr>
+              <w:t>Autorizar préstamos</w:t>
+            </w:r>
+            <w:r>
+              <w:rPr>
+                <w:b/>
+                <w:u w:val="single"/>
+              </w:rPr>
+              <w:t>:</w:t>
+            </w:r>
+            <w:r>
+              <w:t xml:space="preserve"> El sistema permite al </w:t>
+            </w:r>
+            <w:r>
+              <w:t>vendedor</w:t>
+            </w:r>
+            <w:r>
+              <w:t xml:space="preserve"> </w:t>
+            </w:r>
+            <w:r>
+              <w:t>autorizar préstamos solicitados por sus clientes</w:t>
+            </w:r>
+            <w:r>
+              <w:t xml:space="preserve"> </w:t>
+            </w:r>
+          </w:p>
+        </w:tc>
+      </w:tr>
+      <w:tr>
+        <w:tc>
+          <w:tcPr>
+            <w:tcW w:w="3510" w:type="dxa"/>
+          </w:tcPr>
+          <w:p>
+            <w:pPr>
+              <w:rPr>
+                <w:b/>
+              </w:rPr>
+            </w:pPr>
+            <w:r>
+              <w:rPr>
+                <w:b/>
+              </w:rPr>
+              <w:t xml:space="preserve">Requerimiento </w:t>
+            </w:r>
+          </w:p>
+          <w:p>
+            <w:pPr>
+              <w:rPr>
+                <w:b/>
+              </w:rPr>
+            </w:pPr>
+            <w:r>
+              <w:rPr>
+                <w:b/>
+              </w:rPr>
+              <w:t>NO funcional</w:t>
+            </w:r>
+          </w:p>
+        </w:tc>
+        <w:tc>
+          <w:tcPr>
+            <w:tcW w:w="5134" w:type="dxa"/>
+          </w:tcPr>
+          <w:p>
+            <w:pPr>
+              <w:rPr>
+                <w:u w:val="single"/>
+              </w:rPr>
+            </w:pPr>
+          </w:p>
+        </w:tc>
+      </w:tr>
+      <w:tr>
+        <w:tc>
+          <w:tcPr>
+            <w:tcW w:w="8644" w:type="dxa"/>
+            <w:gridSpan w:val="2"/>
+          </w:tcPr>
+          <w:p>
+            <w:pPr>
+              <w:rPr>
+                <w:b/>
+              </w:rPr>
+            </w:pPr>
+            <w:r>
+              <w:rPr>
+                <w:b/>
+              </w:rPr>
+              <w:t>Prioridad del requerimiento:</w:t>
+            </w:r>
+            <w:r>
+              <w:rPr>
+                <w:b/>
+              </w:rPr>
+              <w:t xml:space="preserve"> </w:t>
+            </w:r>
+          </w:p>
+          <w:p>
+            <w:pPr>
+              <w:rPr>
+                <w:b/>
+              </w:rPr>
+            </w:pPr>
+            <w:r>
+              <w:t>Alta</w:t>
+            </w:r>
+          </w:p>
+        </w:tc>
+      </w:tr>
+    </w:tbl>
+    <w:p/>
+    <w:tbl>
+      <w:tblPr>
+        <w:tblStyle w:val="Tablaconcuadrcula"/>
+        <w:tblW w:w="0" w:type="auto"/>
+        <w:tblLook w:val="04A0"/>
+      </w:tblPr>
+      <w:tblGrid>
+        <w:gridCol w:w="3510"/>
+        <w:gridCol w:w="5134"/>
+      </w:tblGrid>
+      <w:tr>
+        <w:tc>
+          <w:tcPr>
+            <w:tcW w:w="3510" w:type="dxa"/>
+          </w:tcPr>
+          <w:p>
+            <w:pPr>
+              <w:rPr>
+                <w:b/>
+              </w:rPr>
+            </w:pPr>
+            <w:r>
+              <w:rPr>
+                <w:b/>
+              </w:rPr>
+              <w:t xml:space="preserve">Identificación </w:t>
+            </w:r>
+          </w:p>
+          <w:p>
+            <w:pPr>
+              <w:rPr>
+                <w:b/>
+              </w:rPr>
+            </w:pPr>
+            <w:r>
+              <w:rPr>
+                <w:b/>
+              </w:rPr>
+              <w:t>del requerimiento</w:t>
+            </w:r>
+            <w:r>
+              <w:rPr>
+                <w:b/>
+              </w:rPr>
+              <w:t>:</w:t>
+            </w:r>
+          </w:p>
+        </w:tc>
+        <w:tc>
+          <w:tcPr>
+            <w:tcW w:w="5134" w:type="dxa"/>
+          </w:tcPr>
+          <w:p>
+            <w:r>
+              <w:t>RF</w:t>
+            </w:r>
+            <w:r>
+              <w:t>10</w:t>
+            </w:r>
+          </w:p>
+        </w:tc>
+      </w:tr>
+      <w:tr>
+        <w:tc>
+          <w:tcPr>
+            <w:tcW w:w="3510" w:type="dxa"/>
+          </w:tcPr>
+          <w:p>
+            <w:pPr>
+              <w:rPr>
+                <w:b/>
+              </w:rPr>
+            </w:pPr>
+            <w:r>
+              <w:rPr>
+                <w:b/>
+              </w:rPr>
+              <w:t xml:space="preserve">Nombre </w:t>
+            </w:r>
+          </w:p>
+          <w:p>
+            <w:pPr>
+              <w:rPr>
+                <w:b/>
+              </w:rPr>
+            </w:pPr>
+            <w:r>
+              <w:rPr>
+                <w:b/>
+              </w:rPr>
+              <w:t>del requerimiento</w:t>
+            </w:r>
+            <w:r>
+              <w:rPr>
+                <w:b/>
+              </w:rPr>
+              <w:t>:</w:t>
+            </w:r>
+          </w:p>
+        </w:tc>
+        <w:tc>
+          <w:tcPr>
+            <w:tcW w:w="5134" w:type="dxa"/>
+          </w:tcPr>
+          <w:p>
+            <w:r>
+              <w:t xml:space="preserve">Gestión de préstamos  </w:t>
+            </w:r>
+          </w:p>
+        </w:tc>
+      </w:tr>
+      <w:tr>
+        <w:tc>
+          <w:tcPr>
+            <w:tcW w:w="3510" w:type="dxa"/>
+          </w:tcPr>
+          <w:p>
+            <w:pPr>
+              <w:rPr>
+                <w:b/>
+              </w:rPr>
+            </w:pPr>
+            <w:r>
+              <w:rPr>
+                <w:b/>
+              </w:rPr>
+              <w:t>Características</w:t>
+            </w:r>
+            <w:r>
+              <w:rPr>
+                <w:b/>
+              </w:rPr>
+              <w:t>:</w:t>
+            </w:r>
+          </w:p>
+        </w:tc>
+        <w:tc>
+          <w:tcPr>
+            <w:tcW w:w="5134" w:type="dxa"/>
+          </w:tcPr>
+          <w:p>
+            <w:r>
+              <w:t>Permite gestionar información referente a los préstamos</w:t>
+            </w:r>
+          </w:p>
+        </w:tc>
+      </w:tr>
+      <w:tr>
+        <w:tc>
+          <w:tcPr>
+            <w:tcW w:w="3510" w:type="dxa"/>
+          </w:tcPr>
+          <w:p>
+            <w:pPr>
+              <w:rPr>
+                <w:b/>
+              </w:rPr>
+            </w:pPr>
+            <w:r>
+              <w:rPr>
+                <w:b/>
+              </w:rPr>
+              <w:t xml:space="preserve">Descripción </w:t>
+            </w:r>
+          </w:p>
+          <w:p>
+            <w:pPr>
+              <w:rPr>
+                <w:b/>
+              </w:rPr>
+            </w:pPr>
+            <w:r>
+              <w:rPr>
+                <w:b/>
+              </w:rPr>
+              <w:t>del requerimiento</w:t>
+            </w:r>
+            <w:r>
+              <w:rPr>
+                <w:b/>
+              </w:rPr>
+              <w:t>:</w:t>
+            </w:r>
+          </w:p>
+        </w:tc>
+        <w:tc>
+          <w:tcPr>
+            <w:tcW w:w="5134" w:type="dxa"/>
+          </w:tcPr>
+          <w:p>
+            <w:r>
+              <w:rPr>
+                <w:b/>
+                <w:u w:val="single"/>
+              </w:rPr>
+              <w:t xml:space="preserve">Denegar </w:t>
+            </w:r>
+            <w:r>
+              <w:rPr>
+                <w:b/>
+                <w:u w:val="single"/>
+              </w:rPr>
+              <w:t>préstamos</w:t>
+            </w:r>
+            <w:r>
+              <w:rPr>
+                <w:b/>
+                <w:u w:val="single"/>
+              </w:rPr>
+              <w:t>:</w:t>
+            </w:r>
+            <w:r>
+              <w:t xml:space="preserve"> El sistema permite al </w:t>
+            </w:r>
+            <w:r>
+              <w:t>vendedor</w:t>
+            </w:r>
+            <w:r>
+              <w:t xml:space="preserve"> </w:t>
+            </w:r>
+            <w:r>
+              <w:t>denegar/rechazar</w:t>
+            </w:r>
+            <w:r>
+              <w:t xml:space="preserve"> préstamos solicitados por sus clientes</w:t>
+            </w:r>
+            <w:r>
+              <w:t xml:space="preserve"> </w:t>
+            </w:r>
+          </w:p>
+        </w:tc>
+      </w:tr>
+      <w:tr>
+        <w:tc>
+          <w:tcPr>
+            <w:tcW w:w="3510" w:type="dxa"/>
+          </w:tcPr>
+          <w:p>
+            <w:pPr>
+              <w:rPr>
+                <w:b/>
+              </w:rPr>
+            </w:pPr>
+            <w:r>
+              <w:rPr>
+                <w:b/>
+              </w:rPr>
+              <w:t xml:space="preserve">Requerimiento </w:t>
+            </w:r>
+          </w:p>
+          <w:p>
+            <w:pPr>
+              <w:rPr>
+                <w:b/>
+              </w:rPr>
+            </w:pPr>
+            <w:r>
+              <w:rPr>
+                <w:b/>
+              </w:rPr>
+              <w:t>NO funcional</w:t>
+            </w:r>
+          </w:p>
+        </w:tc>
+        <w:tc>
+          <w:tcPr>
+            <w:tcW w:w="5134" w:type="dxa"/>
+          </w:tcPr>
+          <w:p>
+            <w:pPr>
+              <w:rPr>
+                <w:u w:val="single"/>
+              </w:rPr>
+            </w:pPr>
+          </w:p>
+        </w:tc>
+      </w:tr>
+      <w:tr>
+        <w:tc>
+          <w:tcPr>
+            <w:tcW w:w="8644" w:type="dxa"/>
+            <w:gridSpan w:val="2"/>
+          </w:tcPr>
+          <w:p>
+            <w:pPr>
+              <w:rPr>
+                <w:b/>
+              </w:rPr>
+            </w:pPr>
+            <w:r>
+              <w:rPr>
+                <w:b/>
+              </w:rPr>
+              <w:t>Prioridad del requerimiento:</w:t>
+            </w:r>
+            <w:r>
+              <w:rPr>
+                <w:b/>
+              </w:rPr>
+              <w:t xml:space="preserve"> </w:t>
+            </w:r>
+          </w:p>
+          <w:p>
+            <w:pPr>
+              <w:rPr>
+                <w:b/>
+              </w:rPr>
+            </w:pPr>
+            <w:r>
+              <w:t>Alta</w:t>
+            </w:r>
+          </w:p>
+        </w:tc>
+      </w:tr>
+    </w:tbl>
+    <w:p/>
+    <w:tbl>
+      <w:tblPr>
+        <w:tblStyle w:val="Tablaconcuadrcula"/>
+        <w:tblW w:w="0" w:type="auto"/>
+        <w:tblLook w:val="04A0"/>
+      </w:tblPr>
+      <w:tblGrid>
+        <w:gridCol w:w="3510"/>
+        <w:gridCol w:w="5134"/>
+      </w:tblGrid>
+      <w:tr>
+        <w:tc>
+          <w:tcPr>
+            <w:tcW w:w="3510" w:type="dxa"/>
+          </w:tcPr>
+          <w:p>
+            <w:pPr>
+              <w:rPr>
+                <w:b/>
+              </w:rPr>
+            </w:pPr>
+            <w:r>
+              <w:rPr>
+                <w:b/>
+              </w:rPr>
+              <w:t xml:space="preserve">Identificación </w:t>
+            </w:r>
+          </w:p>
+          <w:p>
+            <w:pPr>
+              <w:rPr>
+                <w:b/>
+              </w:rPr>
+            </w:pPr>
+            <w:r>
+              <w:rPr>
+                <w:b/>
+              </w:rPr>
+              <w:t>del requerimiento</w:t>
+            </w:r>
+            <w:r>
+              <w:rPr>
+                <w:b/>
+              </w:rPr>
+              <w:t>:</w:t>
+            </w:r>
+          </w:p>
+        </w:tc>
+        <w:tc>
+          <w:tcPr>
+            <w:tcW w:w="5134" w:type="dxa"/>
+          </w:tcPr>
+          <w:p>
+            <w:r>
+              <w:t>RF10</w:t>
+            </w:r>
+          </w:p>
+        </w:tc>
+      </w:tr>
+      <w:tr>
+        <w:tc>
+          <w:tcPr>
+            <w:tcW w:w="3510" w:type="dxa"/>
+          </w:tcPr>
+          <w:p>
+            <w:pPr>
+              <w:rPr>
+                <w:b/>
+              </w:rPr>
+            </w:pPr>
+            <w:r>
+              <w:rPr>
+                <w:b/>
+              </w:rPr>
+              <w:t xml:space="preserve">Nombre </w:t>
+            </w:r>
+          </w:p>
+          <w:p>
+            <w:pPr>
+              <w:rPr>
+                <w:b/>
+              </w:rPr>
+            </w:pPr>
+            <w:r>
+              <w:rPr>
+                <w:b/>
+              </w:rPr>
+              <w:t>del requerimiento</w:t>
+            </w:r>
+            <w:r>
+              <w:rPr>
+                <w:b/>
+              </w:rPr>
+              <w:t>:</w:t>
+            </w:r>
+          </w:p>
+        </w:tc>
+        <w:tc>
+          <w:tcPr>
+            <w:tcW w:w="5134" w:type="dxa"/>
+          </w:tcPr>
+          <w:p>
+            <w:r>
+              <w:t xml:space="preserve">Gestión de préstamos  </w:t>
+            </w:r>
+          </w:p>
+        </w:tc>
+      </w:tr>
+      <w:tr>
+        <w:tc>
+          <w:tcPr>
+            <w:tcW w:w="3510" w:type="dxa"/>
+          </w:tcPr>
+          <w:p>
+            <w:pPr>
+              <w:rPr>
+                <w:b/>
+              </w:rPr>
+            </w:pPr>
+            <w:r>
+              <w:rPr>
+                <w:b/>
+              </w:rPr>
+              <w:t>Características</w:t>
+            </w:r>
+            <w:r>
+              <w:rPr>
+                <w:b/>
+              </w:rPr>
+              <w:t>:</w:t>
+            </w:r>
+          </w:p>
+        </w:tc>
+        <w:tc>
+          <w:tcPr>
+            <w:tcW w:w="5134" w:type="dxa"/>
+          </w:tcPr>
+          <w:p>
+            <w:r>
+              <w:t>Permite gestionar información referente a los préstamos</w:t>
+            </w:r>
+          </w:p>
+        </w:tc>
+      </w:tr>
+      <w:tr>
+        <w:tc>
+          <w:tcPr>
+            <w:tcW w:w="3510" w:type="dxa"/>
+          </w:tcPr>
+          <w:p>
+            <w:pPr>
+              <w:rPr>
+                <w:b/>
+              </w:rPr>
+            </w:pPr>
+            <w:r>
+              <w:rPr>
+                <w:b/>
+              </w:rPr>
+              <w:t xml:space="preserve">Descripción </w:t>
+            </w:r>
+          </w:p>
+          <w:p>
+            <w:pPr>
+              <w:rPr>
+                <w:b/>
+              </w:rPr>
+            </w:pPr>
+            <w:r>
+              <w:rPr>
+                <w:b/>
+              </w:rPr>
+              <w:t>del requerimiento</w:t>
+            </w:r>
+            <w:r>
+              <w:rPr>
+                <w:b/>
+              </w:rPr>
+              <w:t>:</w:t>
+            </w:r>
+          </w:p>
+        </w:tc>
+        <w:tc>
+          <w:tcPr>
+            <w:tcW w:w="5134" w:type="dxa"/>
+          </w:tcPr>
+          <w:p>
+            <w:r>
+              <w:rPr>
+                <w:b/>
+                <w:u w:val="single"/>
+              </w:rPr>
+              <w:t>Registrar abonos</w:t>
+            </w:r>
+            <w:r>
+              <w:rPr>
+                <w:b/>
+                <w:u w:val="single"/>
+              </w:rPr>
+              <w:t>:</w:t>
+            </w:r>
+            <w:r>
+              <w:t xml:space="preserve"> El sistema permite al </w:t>
+            </w:r>
+            <w:r>
+              <w:t>vendedor</w:t>
+            </w:r>
+            <w:r>
+              <w:t xml:space="preserve"> </w:t>
+            </w:r>
+            <w:r>
+              <w:t>registrar los abonos recibidos de sus clientes</w:t>
+            </w:r>
+            <w:r>
+              <w:t xml:space="preserve"> </w:t>
+            </w:r>
+          </w:p>
+        </w:tc>
+      </w:tr>
+      <w:tr>
+        <w:tc>
+          <w:tcPr>
+            <w:tcW w:w="3510" w:type="dxa"/>
+          </w:tcPr>
+          <w:p>
+            <w:pPr>
+              <w:rPr>
+                <w:b/>
+              </w:rPr>
+            </w:pPr>
+            <w:r>
+              <w:rPr>
+                <w:b/>
+              </w:rPr>
+              <w:t xml:space="preserve">Requerimiento </w:t>
+            </w:r>
+          </w:p>
+          <w:p>
+            <w:pPr>
+              <w:rPr>
+                <w:b/>
+              </w:rPr>
+            </w:pPr>
+            <w:r>
+              <w:rPr>
+                <w:b/>
+              </w:rPr>
+              <w:t>NO funcional</w:t>
+            </w:r>
+          </w:p>
+        </w:tc>
+        <w:tc>
+          <w:tcPr>
+            <w:tcW w:w="5134" w:type="dxa"/>
+          </w:tcPr>
+          <w:p>
+            <w:pPr>
+              <w:rPr>
+                <w:u w:val="single"/>
+              </w:rPr>
+            </w:pPr>
+          </w:p>
+        </w:tc>
+      </w:tr>
+      <w:tr>
+        <w:tc>
+          <w:tcPr>
+            <w:tcW w:w="8644" w:type="dxa"/>
+            <w:gridSpan w:val="2"/>
+          </w:tcPr>
+          <w:p>
+            <w:pPr>
+              <w:rPr>
+                <w:b/>
+              </w:rPr>
+            </w:pPr>
+            <w:r>
+              <w:rPr>
+                <w:b/>
+              </w:rPr>
+              <w:t>Prioridad del requerimiento:</w:t>
+            </w:r>
+            <w:r>
+              <w:rPr>
+                <w:b/>
+              </w:rPr>
+              <w:t xml:space="preserve"> </w:t>
+            </w:r>
+          </w:p>
+          <w:p>
+            <w:pPr>
+              <w:rPr>
+                <w:b/>
+              </w:rPr>
+            </w:pPr>
+            <w:r>
+              <w:t>Alta</w:t>
+            </w:r>
+          </w:p>
+        </w:tc>
+      </w:tr>
+    </w:tbl>
+    <w:p/>
+    <w:p/>
+    <w:tbl>
+      <w:tblPr>
+        <w:tblStyle w:val="Tablaconcuadrcula"/>
+        <w:tblW w:w="0" w:type="auto"/>
+        <w:tblLook w:val="04A0"/>
+      </w:tblPr>
+      <w:tblGrid>
+        <w:gridCol w:w="3510"/>
+        <w:gridCol w:w="5134"/>
+      </w:tblGrid>
+      <w:tr>
+        <w:tc>
+          <w:tcPr>
+            <w:tcW w:w="3510" w:type="dxa"/>
+          </w:tcPr>
+          <w:p>
+            <w:pPr>
+              <w:rPr>
+                <w:b/>
+              </w:rPr>
+            </w:pPr>
+            <w:r>
+              <w:rPr>
+                <w:b/>
+              </w:rPr>
+              <w:lastRenderedPageBreak/>
+              <w:t xml:space="preserve">Identificación </w:t>
+            </w:r>
+          </w:p>
+          <w:p>
+            <w:pPr>
+              <w:rPr>
+                <w:b/>
+              </w:rPr>
+            </w:pPr>
+            <w:r>
+              <w:rPr>
+                <w:b/>
+              </w:rPr>
+              <w:t>del requerimiento</w:t>
+            </w:r>
+            <w:r>
+              <w:rPr>
+                <w:b/>
+              </w:rPr>
+              <w:t>:</w:t>
+            </w:r>
+          </w:p>
+        </w:tc>
+        <w:tc>
+          <w:tcPr>
+            <w:tcW w:w="5134" w:type="dxa"/>
+          </w:tcPr>
+          <w:p>
+            <w:r>
+              <w:t>RF1</w:t>
+            </w:r>
+            <w:r>
+              <w:t>1</w:t>
+            </w:r>
+          </w:p>
+        </w:tc>
+      </w:tr>
+      <w:tr>
+        <w:tc>
+          <w:tcPr>
+            <w:tcW w:w="3510" w:type="dxa"/>
+          </w:tcPr>
+          <w:p>
+            <w:pPr>
+              <w:rPr>
+                <w:b/>
+              </w:rPr>
+            </w:pPr>
+            <w:r>
+              <w:rPr>
+                <w:b/>
+              </w:rPr>
+              <w:t xml:space="preserve">Nombre </w:t>
+            </w:r>
+          </w:p>
+          <w:p>
+            <w:pPr>
+              <w:rPr>
+                <w:b/>
+              </w:rPr>
+            </w:pPr>
+            <w:r>
+              <w:rPr>
+                <w:b/>
+              </w:rPr>
+              <w:t>del requerimiento</w:t>
+            </w:r>
+            <w:r>
+              <w:rPr>
+                <w:b/>
+              </w:rPr>
+              <w:t>:</w:t>
+            </w:r>
+          </w:p>
+        </w:tc>
+        <w:tc>
+          <w:tcPr>
+            <w:tcW w:w="5134" w:type="dxa"/>
+          </w:tcPr>
+          <w:p>
+            <w:r>
+              <w:t xml:space="preserve">Gestión </w:t>
+            </w:r>
+            <w:r>
+              <w:t>de reportes</w:t>
+            </w:r>
+            <w:r>
+              <w:t xml:space="preserve"> </w:t>
+            </w:r>
+          </w:p>
+        </w:tc>
+      </w:tr>
+      <w:tr>
+        <w:tc>
+          <w:tcPr>
+            <w:tcW w:w="3510" w:type="dxa"/>
+          </w:tcPr>
+          <w:p>
+            <w:pPr>
+              <w:rPr>
+                <w:b/>
+              </w:rPr>
+            </w:pPr>
+            <w:r>
+              <w:rPr>
+                <w:b/>
+              </w:rPr>
+              <w:t>Características</w:t>
+            </w:r>
+            <w:r>
+              <w:rPr>
+                <w:b/>
+              </w:rPr>
+              <w:t>:</w:t>
+            </w:r>
+          </w:p>
+        </w:tc>
+        <w:tc>
+          <w:tcPr>
+            <w:tcW w:w="5134" w:type="dxa"/>
+          </w:tcPr>
+          <w:p>
+            <w:r>
+              <w:t>El sistema permitirá generar reportes</w:t>
+            </w:r>
+          </w:p>
+        </w:tc>
+      </w:tr>
+      <w:tr>
+        <w:tc>
+          <w:tcPr>
+            <w:tcW w:w="3510" w:type="dxa"/>
+          </w:tcPr>
+          <w:p>
+            <w:pPr>
+              <w:rPr>
+                <w:b/>
+              </w:rPr>
+            </w:pPr>
+            <w:r>
+              <w:rPr>
+                <w:b/>
+              </w:rPr>
+              <w:t xml:space="preserve">Descripción </w:t>
+            </w:r>
+          </w:p>
+          <w:p>
+            <w:pPr>
+              <w:rPr>
+                <w:b/>
+              </w:rPr>
+            </w:pPr>
+            <w:r>
+              <w:rPr>
+                <w:b/>
+              </w:rPr>
+              <w:t>del requerimiento</w:t>
+            </w:r>
+            <w:r>
+              <w:rPr>
+                <w:b/>
+              </w:rPr>
+              <w:t>:</w:t>
+            </w:r>
+          </w:p>
+        </w:tc>
+        <w:tc>
+          <w:tcPr>
+            <w:tcW w:w="5134" w:type="dxa"/>
+          </w:tcPr>
+          <w:p>
+            <w:pPr>
+              <w:rPr>
+                <w:b/>
+                <w:u w:val="single"/>
+              </w:rPr>
+            </w:pPr>
+            <w:r>
+              <w:rPr>
+                <w:b/>
+                <w:u w:val="single"/>
+              </w:rPr>
+              <w:t>Reporte de cobranza:</w:t>
+            </w:r>
+            <w:r>
+              <w:rPr>
+                <w:b/>
+              </w:rPr>
+              <w:t xml:space="preserve"> </w:t>
+            </w:r>
+            <w:r>
+              <w:t>E</w:t>
+            </w:r>
+            <w:r>
+              <w:t>l sistema permite al vendedor imprimir reportes de los abonos</w:t>
+            </w:r>
+            <w:r>
+              <w:t xml:space="preserve"> </w:t>
+            </w:r>
+          </w:p>
+        </w:tc>
+      </w:tr>
+      <w:tr>
+        <w:tc>
+          <w:tcPr>
+            <w:tcW w:w="3510" w:type="dxa"/>
+          </w:tcPr>
+          <w:p>
+            <w:pPr>
+              <w:rPr>
+                <w:b/>
+              </w:rPr>
+            </w:pPr>
+            <w:r>
+              <w:rPr>
+                <w:b/>
+              </w:rPr>
+              <w:t xml:space="preserve">Requerimiento </w:t>
+            </w:r>
+          </w:p>
+          <w:p>
+            <w:pPr>
+              <w:rPr>
+                <w:b/>
+              </w:rPr>
+            </w:pPr>
+            <w:r>
+              <w:rPr>
+                <w:b/>
+              </w:rPr>
+              <w:t>NO funcional</w:t>
+            </w:r>
+          </w:p>
+        </w:tc>
+        <w:tc>
+          <w:tcPr>
+            <w:tcW w:w="5134" w:type="dxa"/>
+          </w:tcPr>
+          <w:p>
+            <w:pPr>
+              <w:rPr>
+                <w:u w:val="single"/>
+              </w:rPr>
+            </w:pPr>
+          </w:p>
+        </w:tc>
+      </w:tr>
+      <w:tr>
+        <w:tc>
+          <w:tcPr>
+            <w:tcW w:w="8644" w:type="dxa"/>
+            <w:gridSpan w:val="2"/>
+          </w:tcPr>
+          <w:p>
+            <w:pPr>
+              <w:rPr>
+                <w:b/>
+              </w:rPr>
+            </w:pPr>
+            <w:r>
+              <w:rPr>
+                <w:b/>
+              </w:rPr>
+              <w:t>Prioridad del requerimiento:</w:t>
+            </w:r>
+            <w:r>
+              <w:rPr>
+                <w:b/>
+              </w:rPr>
+              <w:t xml:space="preserve"> </w:t>
+            </w:r>
+          </w:p>
+          <w:p>
+            <w:pPr>
+              <w:rPr>
+                <w:b/>
+              </w:rPr>
+            </w:pPr>
+            <w:r>
+              <w:t>Alta</w:t>
+            </w:r>
+          </w:p>
+        </w:tc>
+      </w:tr>
+    </w:tbl>
+    <w:p/>
+    <w:tbl>
+      <w:tblPr>
+        <w:tblStyle w:val="Tablaconcuadrcula"/>
+        <w:tblW w:w="0" w:type="auto"/>
+        <w:tblLook w:val="04A0"/>
+      </w:tblPr>
+      <w:tblGrid>
+        <w:gridCol w:w="3510"/>
+        <w:gridCol w:w="5134"/>
+      </w:tblGrid>
+      <w:tr>
+        <w:tc>
+          <w:tcPr>
+            <w:tcW w:w="3510" w:type="dxa"/>
+          </w:tcPr>
+          <w:p>
+            <w:pPr>
+              <w:rPr>
+                <w:b/>
+              </w:rPr>
+            </w:pPr>
+            <w:r>
+              <w:rPr>
+                <w:b/>
+              </w:rPr>
+              <w:t xml:space="preserve">Identificación </w:t>
+            </w:r>
+          </w:p>
+          <w:p>
+            <w:pPr>
+              <w:rPr>
+                <w:b/>
+              </w:rPr>
+            </w:pPr>
+            <w:r>
+              <w:rPr>
+                <w:b/>
+              </w:rPr>
+              <w:t>del requerimiento</w:t>
+            </w:r>
+            <w:r>
+              <w:rPr>
+                <w:b/>
+              </w:rPr>
+              <w:t>:</w:t>
+            </w:r>
+          </w:p>
+        </w:tc>
+        <w:tc>
+          <w:tcPr>
+            <w:tcW w:w="5134" w:type="dxa"/>
+          </w:tcPr>
+          <w:p>
+            <w:r>
+              <w:t>RF1</w:t>
+            </w:r>
+            <w:r>
+              <w:t>2</w:t>
+            </w:r>
+          </w:p>
+        </w:tc>
+      </w:tr>
+      <w:tr>
+        <w:tc>
+          <w:tcPr>
+            <w:tcW w:w="3510" w:type="dxa"/>
+          </w:tcPr>
+          <w:p>
+            <w:pPr>
+              <w:rPr>
+                <w:b/>
+              </w:rPr>
+            </w:pPr>
+            <w:r>
+              <w:rPr>
+                <w:b/>
+              </w:rPr>
+              <w:t xml:space="preserve">Nombre </w:t>
+            </w:r>
+          </w:p>
+          <w:p>
+            <w:pPr>
+              <w:rPr>
+                <w:b/>
+              </w:rPr>
+            </w:pPr>
+            <w:r>
+              <w:rPr>
+                <w:b/>
+              </w:rPr>
+              <w:t>del requerimiento</w:t>
+            </w:r>
+            <w:r>
+              <w:rPr>
+                <w:b/>
+              </w:rPr>
+              <w:t>:</w:t>
+            </w:r>
+          </w:p>
+        </w:tc>
+        <w:tc>
+          <w:tcPr>
+            <w:tcW w:w="5134" w:type="dxa"/>
+          </w:tcPr>
+          <w:p>
+            <w:r>
+              <w:t xml:space="preserve">Gestión de reportes </w:t>
+            </w:r>
+          </w:p>
+        </w:tc>
+      </w:tr>
+      <w:tr>
+        <w:tc>
+          <w:tcPr>
+            <w:tcW w:w="3510" w:type="dxa"/>
+          </w:tcPr>
+          <w:p>
+            <w:pPr>
+              <w:rPr>
+                <w:b/>
+              </w:rPr>
+            </w:pPr>
+            <w:r>
+              <w:rPr>
+                <w:b/>
+              </w:rPr>
+              <w:t>Características</w:t>
+            </w:r>
+            <w:r>
+              <w:rPr>
+                <w:b/>
+              </w:rPr>
+              <w:t>:</w:t>
+            </w:r>
+          </w:p>
+        </w:tc>
+        <w:tc>
+          <w:tcPr>
+            <w:tcW w:w="5134" w:type="dxa"/>
+          </w:tcPr>
+          <w:p>
+            <w:r>
+              <w:t>El sistema permitirá generar reportes</w:t>
+            </w:r>
+          </w:p>
+        </w:tc>
+      </w:tr>
+      <w:tr>
+        <w:tc>
+          <w:tcPr>
+            <w:tcW w:w="3510" w:type="dxa"/>
+          </w:tcPr>
+          <w:p>
+            <w:pPr>
+              <w:rPr>
+                <w:b/>
+              </w:rPr>
+            </w:pPr>
+            <w:r>
+              <w:rPr>
+                <w:b/>
+              </w:rPr>
+              <w:t xml:space="preserve">Descripción </w:t>
+            </w:r>
+          </w:p>
+          <w:p>
+            <w:pPr>
+              <w:rPr>
+                <w:b/>
+              </w:rPr>
+            </w:pPr>
+            <w:r>
+              <w:rPr>
+                <w:b/>
+              </w:rPr>
+              <w:t>del requerimiento</w:t>
+            </w:r>
+            <w:r>
+              <w:rPr>
+                <w:b/>
+              </w:rPr>
+              <w:t>:</w:t>
+            </w:r>
+          </w:p>
+        </w:tc>
+        <w:tc>
+          <w:tcPr>
+            <w:tcW w:w="5134" w:type="dxa"/>
+          </w:tcPr>
+          <w:p>
+            <w:pPr>
+              <w:rPr>
+                <w:b/>
+                <w:u w:val="single"/>
+              </w:rPr>
+            </w:pPr>
+            <w:r>
+              <w:rPr>
+                <w:b/>
+                <w:u w:val="single"/>
+              </w:rPr>
+              <w:t xml:space="preserve">Reporte de </w:t>
+            </w:r>
+            <w:r>
+              <w:rPr>
+                <w:b/>
+                <w:u w:val="single"/>
+              </w:rPr>
+              <w:t>ganacias</w:t>
+            </w:r>
+            <w:r>
+              <w:rPr>
+                <w:b/>
+                <w:u w:val="single"/>
+              </w:rPr>
+              <w:t>:</w:t>
+            </w:r>
+            <w:r>
+              <w:rPr>
+                <w:b/>
+              </w:rPr>
+              <w:t xml:space="preserve"> </w:t>
+            </w:r>
+            <w:r>
+              <w:t>E</w:t>
+            </w:r>
+            <w:r>
+              <w:t>l sistema permite al vendedor imprimir reportes de l</w:t>
+            </w:r>
+            <w:r>
+              <w:t xml:space="preserve">as ganancias del mes, es decir, de los intereses pagados por los clientes   </w:t>
+            </w:r>
+            <w:r>
+              <w:t xml:space="preserve"> </w:t>
+            </w:r>
+          </w:p>
+        </w:tc>
+      </w:tr>
+      <w:tr>
+        <w:tc>
+          <w:tcPr>
+            <w:tcW w:w="3510" w:type="dxa"/>
+          </w:tcPr>
+          <w:p>
+            <w:pPr>
+              <w:rPr>
+                <w:b/>
+              </w:rPr>
+            </w:pPr>
+            <w:r>
+              <w:rPr>
+                <w:b/>
+              </w:rPr>
+              <w:t xml:space="preserve">Requerimiento </w:t>
+            </w:r>
+          </w:p>
+          <w:p>
+            <w:pPr>
+              <w:rPr>
+                <w:b/>
+              </w:rPr>
+            </w:pPr>
+            <w:r>
+              <w:rPr>
+                <w:b/>
+              </w:rPr>
+              <w:t>NO funcional</w:t>
+            </w:r>
+          </w:p>
+        </w:tc>
+        <w:tc>
+          <w:tcPr>
+            <w:tcW w:w="5134" w:type="dxa"/>
+          </w:tcPr>
+          <w:p>
+            <w:pPr>
+              <w:rPr>
+                <w:u w:val="single"/>
+              </w:rPr>
+            </w:pPr>
+          </w:p>
+        </w:tc>
+      </w:tr>
+      <w:tr>
+        <w:tc>
+          <w:tcPr>
+            <w:tcW w:w="8644" w:type="dxa"/>
+            <w:gridSpan w:val="2"/>
+          </w:tcPr>
+          <w:p>
+            <w:pPr>
+              <w:rPr>
+                <w:b/>
+              </w:rPr>
+            </w:pPr>
+            <w:r>
+              <w:rPr>
+                <w:b/>
+              </w:rPr>
+              <w:t>Prioridad del requerimiento:</w:t>
+            </w:r>
+            <w:r>
+              <w:rPr>
+                <w:b/>
+              </w:rPr>
+              <w:t xml:space="preserve"> </w:t>
+            </w:r>
+          </w:p>
+          <w:p>
+            <w:pPr>
+              <w:rPr>
+                <w:b/>
+              </w:rPr>
+            </w:pPr>
+            <w:r>
+              <w:t>Alta</w:t>
+            </w:r>
+          </w:p>
+        </w:tc>
+      </w:tr>
+    </w:tbl>
     <w:p/>
     <w:sectPr>
       <w:pgSz w:w="11906" w:h="16838"/>
@@ -4741,7 +8559,6 @@
   <w:style w:type="character" w:default="1" w:styleId="Fuentedeprrafopredeter">
     <w:name w:val="Default Paragraph Font"/>
     <w:uiPriority w:val="1"/>
-    <w:semiHidden/>
     <w:unhideWhenUsed/>
   </w:style>
   <w:style w:type="table" w:default="1" w:styleId="Tablanormal">

</xml_diff>

<commit_message>
se agregarn requisitos de las interfaces
</commit_message>
<xml_diff>
--- a/Documentacion/ERS.docx
+++ b/Documentacion/ERS.docx
@@ -9830,6 +9830,326 @@
         </w:rPr>
       </w:pPr>
     </w:p>
+    <w:p>
+      <w:pPr>
+        <w:jc w:val="both"/>
+        <w:rPr>
+          <w:b/>
+          <w:sz w:val="24"/>
+        </w:rPr>
+      </w:pPr>
+    </w:p>
+    <w:p>
+      <w:pPr>
+        <w:jc w:val="both"/>
+        <w:rPr>
+          <w:b/>
+          <w:sz w:val="24"/>
+        </w:rPr>
+      </w:pPr>
+    </w:p>
+    <w:p>
+      <w:pPr>
+        <w:jc w:val="both"/>
+        <w:rPr>
+          <w:b/>
+          <w:sz w:val="24"/>
+        </w:rPr>
+      </w:pPr>
+    </w:p>
+    <w:p>
+      <w:pPr>
+        <w:jc w:val="both"/>
+        <w:rPr>
+          <w:b/>
+          <w:sz w:val="24"/>
+        </w:rPr>
+      </w:pPr>
+    </w:p>
+    <w:p>
+      <w:pPr>
+        <w:pStyle w:val="Prrafodelista"/>
+        <w:numPr>
+          <w:ilvl w:val="1"/>
+          <w:numId w:val="2"/>
+        </w:numPr>
+        <w:jc w:val="both"/>
+        <w:rPr>
+          <w:b/>
+          <w:sz w:val="32"/>
+        </w:rPr>
+      </w:pPr>
+      <w:r>
+        <w:rPr>
+          <w:b/>
+          <w:sz w:val="32"/>
+        </w:rPr>
+        <w:lastRenderedPageBreak/>
+        <w:t>Requisitos comunes en las interfaces</w:t>
+      </w:r>
+    </w:p>
+    <w:p>
+      <w:pPr>
+        <w:pStyle w:val="Prrafodelista"/>
+        <w:numPr>
+          <w:ilvl w:val="2"/>
+          <w:numId w:val="2"/>
+        </w:numPr>
+        <w:jc w:val="both"/>
+        <w:rPr>
+          <w:b/>
+          <w:sz w:val="28"/>
+        </w:rPr>
+      </w:pPr>
+      <w:r>
+        <w:rPr>
+          <w:b/>
+          <w:sz w:val="28"/>
+        </w:rPr>
+        <w:t>Interfaces de usuario</w:t>
+      </w:r>
+    </w:p>
+    <w:p>
+      <w:pPr>
+        <w:ind w:left="1410"/>
+        <w:jc w:val="both"/>
+        <w:rPr>
+          <w:sz w:val="28"/>
+        </w:rPr>
+      </w:pPr>
+      <w:r>
+        <w:rPr>
+          <w:sz w:val="28"/>
+        </w:rPr>
+        <w:t>La interfaz de usuario consistirá en un conjunto ventanas con botones, listas y campos de texto. Ésta deberá ser construida específicamente para el sistema en cuestión, y será visualizada desde un navegador de Internet.</w:t>
+      </w:r>
+    </w:p>
+    <w:p>
+      <w:pPr>
+        <w:pStyle w:val="Prrafodelista"/>
+        <w:numPr>
+          <w:ilvl w:val="2"/>
+          <w:numId w:val="2"/>
+        </w:numPr>
+        <w:jc w:val="both"/>
+        <w:rPr>
+          <w:b/>
+          <w:sz w:val="28"/>
+        </w:rPr>
+      </w:pPr>
+      <w:r>
+        <w:rPr>
+          <w:b/>
+          <w:sz w:val="28"/>
+        </w:rPr>
+        <w:t>Interfaces de hardware</w:t>
+      </w:r>
+    </w:p>
+    <w:p>
+      <w:pPr>
+        <w:ind w:left="1410"/>
+        <w:jc w:val="both"/>
+        <w:rPr>
+          <w:sz w:val="28"/>
+        </w:rPr>
+      </w:pPr>
+      <w:r>
+        <w:rPr>
+          <w:sz w:val="28"/>
+        </w:rPr>
+        <w:t>Los requisitos mínimos de hardware para utilizar el sistema son:</w:t>
+      </w:r>
+    </w:p>
+    <w:p>
+      <w:pPr>
+        <w:pStyle w:val="Prrafodelista"/>
+        <w:numPr>
+          <w:ilvl w:val="0"/>
+          <w:numId w:val="4"/>
+        </w:numPr>
+        <w:jc w:val="both"/>
+        <w:rPr>
+          <w:sz w:val="28"/>
+        </w:rPr>
+      </w:pPr>
+      <w:r>
+        <w:rPr>
+          <w:sz w:val="28"/>
+        </w:rPr>
+        <w:t>Adaptadores de red</w:t>
+      </w:r>
+    </w:p>
+    <w:p>
+      <w:pPr>
+        <w:pStyle w:val="Prrafodelista"/>
+        <w:numPr>
+          <w:ilvl w:val="0"/>
+          <w:numId w:val="4"/>
+        </w:numPr>
+        <w:jc w:val="both"/>
+        <w:rPr>
+          <w:sz w:val="28"/>
+        </w:rPr>
+      </w:pPr>
+      <w:r>
+        <w:rPr>
+          <w:sz w:val="28"/>
+        </w:rPr>
+        <w:t>Procesador de 1.5 GHz o superior</w:t>
+      </w:r>
+    </w:p>
+    <w:p>
+      <w:pPr>
+        <w:pStyle w:val="Prrafodelista"/>
+        <w:numPr>
+          <w:ilvl w:val="0"/>
+          <w:numId w:val="4"/>
+        </w:numPr>
+        <w:jc w:val="both"/>
+        <w:rPr>
+          <w:sz w:val="28"/>
+        </w:rPr>
+      </w:pPr>
+      <w:r>
+        <w:rPr>
+          <w:sz w:val="28"/>
+        </w:rPr>
+        <w:t>Memoria RAM mínima de 512 MB</w:t>
+      </w:r>
+    </w:p>
+    <w:p>
+      <w:pPr>
+        <w:pStyle w:val="Prrafodelista"/>
+        <w:numPr>
+          <w:ilvl w:val="0"/>
+          <w:numId w:val="4"/>
+        </w:numPr>
+        <w:jc w:val="both"/>
+        <w:rPr>
+          <w:sz w:val="28"/>
+        </w:rPr>
+      </w:pPr>
+      <w:r>
+        <w:rPr>
+          <w:sz w:val="28"/>
+        </w:rPr>
+        <w:t>Mouse</w:t>
+      </w:r>
+    </w:p>
+    <w:p>
+      <w:pPr>
+        <w:pStyle w:val="Prrafodelista"/>
+        <w:numPr>
+          <w:ilvl w:val="0"/>
+          <w:numId w:val="4"/>
+        </w:numPr>
+        <w:jc w:val="both"/>
+        <w:rPr>
+          <w:sz w:val="28"/>
+        </w:rPr>
+      </w:pPr>
+      <w:r>
+        <w:rPr>
+          <w:sz w:val="28"/>
+        </w:rPr>
+        <w:t xml:space="preserve"> Teclado</w:t>
+      </w:r>
+    </w:p>
+    <w:p>
+      <w:pPr>
+        <w:pStyle w:val="Prrafodelista"/>
+        <w:numPr>
+          <w:ilvl w:val="2"/>
+          <w:numId w:val="2"/>
+        </w:numPr>
+        <w:jc w:val="both"/>
+        <w:rPr>
+          <w:b/>
+          <w:sz w:val="28"/>
+        </w:rPr>
+      </w:pPr>
+      <w:r>
+        <w:rPr>
+          <w:b/>
+          <w:sz w:val="28"/>
+        </w:rPr>
+        <w:t>Interfaces de software</w:t>
+      </w:r>
+    </w:p>
+    <w:p>
+      <w:pPr>
+        <w:pStyle w:val="Prrafodelista"/>
+        <w:numPr>
+          <w:ilvl w:val="0"/>
+          <w:numId w:val="5"/>
+        </w:numPr>
+        <w:jc w:val="both"/>
+        <w:rPr>
+          <w:sz w:val="28"/>
+        </w:rPr>
+      </w:pPr>
+      <w:r>
+        <w:rPr>
+          <w:sz w:val="28"/>
+        </w:rPr>
+        <w:t>Sistema operativo: Windows XP o superior/Linux</w:t>
+      </w:r>
+    </w:p>
+    <w:p>
+      <w:pPr>
+        <w:pStyle w:val="Prrafodelista"/>
+        <w:numPr>
+          <w:ilvl w:val="0"/>
+          <w:numId w:val="5"/>
+        </w:numPr>
+        <w:jc w:val="both"/>
+        <w:rPr>
+          <w:sz w:val="28"/>
+        </w:rPr>
+      </w:pPr>
+      <w:r>
+        <w:rPr>
+          <w:sz w:val="28"/>
+        </w:rPr>
+        <w:t xml:space="preserve">Navegador: Mozilla Firefox/Google Chrome  </w:t>
+      </w:r>
+    </w:p>
+    <w:p>
+      <w:pPr>
+        <w:pStyle w:val="Prrafodelista"/>
+        <w:numPr>
+          <w:ilvl w:val="2"/>
+          <w:numId w:val="2"/>
+        </w:numPr>
+        <w:jc w:val="both"/>
+        <w:rPr>
+          <w:b/>
+          <w:sz w:val="28"/>
+        </w:rPr>
+      </w:pPr>
+      <w:r>
+        <w:rPr>
+          <w:b/>
+          <w:sz w:val="28"/>
+        </w:rPr>
+        <w:t>Interfaces de comunicación</w:t>
+      </w:r>
+    </w:p>
+    <w:p>
+      <w:pPr>
+        <w:ind w:left="1410"/>
+        <w:jc w:val="both"/>
+        <w:rPr>
+          <w:sz w:val="28"/>
+        </w:rPr>
+      </w:pPr>
+      <w:r>
+        <w:rPr>
+          <w:sz w:val="28"/>
+        </w:rPr>
+        <w:t>Los servidores, clientes y aplicaciones se comunicarán entre sí utilizando protocoles estándares de internet, siempre que sea posible. Por ejemplo, para registrar un usuario se utilizará el protocolo HTTP.</w:t>
+      </w:r>
+    </w:p>
     <w:sectPr>
       <w:pgSz w:w="11906" w:h="16838"/>
       <w:pgMar w:top="1417" w:right="1701" w:bottom="1417" w:left="1701" w:header="708" w:footer="708" w:gutter="0"/>
@@ -9893,6 +10213,232 @@
 <file path=word/numbering.xml><?xml version="1.0" encoding="utf-8"?>
 <w:numbering xmlns:ve="http://schemas.openxmlformats.org/markup-compatibility/2006" xmlns:o="urn:schemas-microsoft-com:office:office" xmlns:r="http://schemas.openxmlformats.org/officeDocument/2006/relationships" xmlns:m="http://schemas.openxmlformats.org/officeDocument/2006/math" xmlns:v="urn:schemas-microsoft-com:vml" xmlns:wp="http://schemas.openxmlformats.org/drawingml/2006/wordprocessingDrawing" xmlns:w10="urn:schemas-microsoft-com:office:word" xmlns:w="http://schemas.openxmlformats.org/wordprocessingml/2006/main" xmlns:wne="http://schemas.microsoft.com/office/word/2006/wordml">
   <w:abstractNum w:abstractNumId="0">
+    <w:nsid w:val="006668D2"/>
+    <w:multiLevelType w:val="hybridMultilevel"/>
+    <w:tmpl w:val="003AEFA2"/>
+    <w:lvl w:ilvl="0" w:tplc="0C0A0001">
+      <w:start w:val="1"/>
+      <w:numFmt w:val="bullet"/>
+      <w:lvlText w:val=""/>
+      <w:lvlJc w:val="left"/>
+      <w:pPr>
+        <w:ind w:left="2565" w:hanging="360"/>
+      </w:pPr>
+      <w:rPr>
+        <w:rFonts w:ascii="Symbol" w:hAnsi="Symbol" w:hint="default"/>
+      </w:rPr>
+    </w:lvl>
+    <w:lvl w:ilvl="1" w:tplc="0C0A0003" w:tentative="1">
+      <w:start w:val="1"/>
+      <w:numFmt w:val="bullet"/>
+      <w:lvlText w:val="o"/>
+      <w:lvlJc w:val="left"/>
+      <w:pPr>
+        <w:ind w:left="3285" w:hanging="360"/>
+      </w:pPr>
+      <w:rPr>
+        <w:rFonts w:ascii="Courier New" w:hAnsi="Courier New" w:cs="Courier New" w:hint="default"/>
+      </w:rPr>
+    </w:lvl>
+    <w:lvl w:ilvl="2" w:tplc="0C0A0005" w:tentative="1">
+      <w:start w:val="1"/>
+      <w:numFmt w:val="bullet"/>
+      <w:lvlText w:val=""/>
+      <w:lvlJc w:val="left"/>
+      <w:pPr>
+        <w:ind w:left="4005" w:hanging="360"/>
+      </w:pPr>
+      <w:rPr>
+        <w:rFonts w:ascii="Wingdings" w:hAnsi="Wingdings" w:hint="default"/>
+      </w:rPr>
+    </w:lvl>
+    <w:lvl w:ilvl="3" w:tplc="0C0A0001" w:tentative="1">
+      <w:start w:val="1"/>
+      <w:numFmt w:val="bullet"/>
+      <w:lvlText w:val=""/>
+      <w:lvlJc w:val="left"/>
+      <w:pPr>
+        <w:ind w:left="4725" w:hanging="360"/>
+      </w:pPr>
+      <w:rPr>
+        <w:rFonts w:ascii="Symbol" w:hAnsi="Symbol" w:hint="default"/>
+      </w:rPr>
+    </w:lvl>
+    <w:lvl w:ilvl="4" w:tplc="0C0A0003" w:tentative="1">
+      <w:start w:val="1"/>
+      <w:numFmt w:val="bullet"/>
+      <w:lvlText w:val="o"/>
+      <w:lvlJc w:val="left"/>
+      <w:pPr>
+        <w:ind w:left="5445" w:hanging="360"/>
+      </w:pPr>
+      <w:rPr>
+        <w:rFonts w:ascii="Courier New" w:hAnsi="Courier New" w:cs="Courier New" w:hint="default"/>
+      </w:rPr>
+    </w:lvl>
+    <w:lvl w:ilvl="5" w:tplc="0C0A0005" w:tentative="1">
+      <w:start w:val="1"/>
+      <w:numFmt w:val="bullet"/>
+      <w:lvlText w:val=""/>
+      <w:lvlJc w:val="left"/>
+      <w:pPr>
+        <w:ind w:left="6165" w:hanging="360"/>
+      </w:pPr>
+      <w:rPr>
+        <w:rFonts w:ascii="Wingdings" w:hAnsi="Wingdings" w:hint="default"/>
+      </w:rPr>
+    </w:lvl>
+    <w:lvl w:ilvl="6" w:tplc="0C0A0001" w:tentative="1">
+      <w:start w:val="1"/>
+      <w:numFmt w:val="bullet"/>
+      <w:lvlText w:val=""/>
+      <w:lvlJc w:val="left"/>
+      <w:pPr>
+        <w:ind w:left="6885" w:hanging="360"/>
+      </w:pPr>
+      <w:rPr>
+        <w:rFonts w:ascii="Symbol" w:hAnsi="Symbol" w:hint="default"/>
+      </w:rPr>
+    </w:lvl>
+    <w:lvl w:ilvl="7" w:tplc="0C0A0003" w:tentative="1">
+      <w:start w:val="1"/>
+      <w:numFmt w:val="bullet"/>
+      <w:lvlText w:val="o"/>
+      <w:lvlJc w:val="left"/>
+      <w:pPr>
+        <w:ind w:left="7605" w:hanging="360"/>
+      </w:pPr>
+      <w:rPr>
+        <w:rFonts w:ascii="Courier New" w:hAnsi="Courier New" w:cs="Courier New" w:hint="default"/>
+      </w:rPr>
+    </w:lvl>
+    <w:lvl w:ilvl="8" w:tplc="0C0A0005" w:tentative="1">
+      <w:start w:val="1"/>
+      <w:numFmt w:val="bullet"/>
+      <w:lvlText w:val=""/>
+      <w:lvlJc w:val="left"/>
+      <w:pPr>
+        <w:ind w:left="8325" w:hanging="360"/>
+      </w:pPr>
+      <w:rPr>
+        <w:rFonts w:ascii="Wingdings" w:hAnsi="Wingdings" w:hint="default"/>
+      </w:rPr>
+    </w:lvl>
+  </w:abstractNum>
+  <w:abstractNum w:abstractNumId="1">
+    <w:nsid w:val="05937C3F"/>
+    <w:multiLevelType w:val="hybridMultilevel"/>
+    <w:tmpl w:val="92E867B2"/>
+    <w:lvl w:ilvl="0" w:tplc="0C0A0001">
+      <w:start w:val="1"/>
+      <w:numFmt w:val="bullet"/>
+      <w:lvlText w:val=""/>
+      <w:lvlJc w:val="left"/>
+      <w:pPr>
+        <w:ind w:left="2130" w:hanging="360"/>
+      </w:pPr>
+      <w:rPr>
+        <w:rFonts w:ascii="Symbol" w:hAnsi="Symbol" w:hint="default"/>
+      </w:rPr>
+    </w:lvl>
+    <w:lvl w:ilvl="1" w:tplc="0C0A0003" w:tentative="1">
+      <w:start w:val="1"/>
+      <w:numFmt w:val="bullet"/>
+      <w:lvlText w:val="o"/>
+      <w:lvlJc w:val="left"/>
+      <w:pPr>
+        <w:ind w:left="2850" w:hanging="360"/>
+      </w:pPr>
+      <w:rPr>
+        <w:rFonts w:ascii="Courier New" w:hAnsi="Courier New" w:cs="Courier New" w:hint="default"/>
+      </w:rPr>
+    </w:lvl>
+    <w:lvl w:ilvl="2" w:tplc="0C0A0005" w:tentative="1">
+      <w:start w:val="1"/>
+      <w:numFmt w:val="bullet"/>
+      <w:lvlText w:val=""/>
+      <w:lvlJc w:val="left"/>
+      <w:pPr>
+        <w:ind w:left="3570" w:hanging="360"/>
+      </w:pPr>
+      <w:rPr>
+        <w:rFonts w:ascii="Wingdings" w:hAnsi="Wingdings" w:hint="default"/>
+      </w:rPr>
+    </w:lvl>
+    <w:lvl w:ilvl="3" w:tplc="0C0A0001" w:tentative="1">
+      <w:start w:val="1"/>
+      <w:numFmt w:val="bullet"/>
+      <w:lvlText w:val=""/>
+      <w:lvlJc w:val="left"/>
+      <w:pPr>
+        <w:ind w:left="4290" w:hanging="360"/>
+      </w:pPr>
+      <w:rPr>
+        <w:rFonts w:ascii="Symbol" w:hAnsi="Symbol" w:hint="default"/>
+      </w:rPr>
+    </w:lvl>
+    <w:lvl w:ilvl="4" w:tplc="0C0A0003" w:tentative="1">
+      <w:start w:val="1"/>
+      <w:numFmt w:val="bullet"/>
+      <w:lvlText w:val="o"/>
+      <w:lvlJc w:val="left"/>
+      <w:pPr>
+        <w:ind w:left="5010" w:hanging="360"/>
+      </w:pPr>
+      <w:rPr>
+        <w:rFonts w:ascii="Courier New" w:hAnsi="Courier New" w:cs="Courier New" w:hint="default"/>
+      </w:rPr>
+    </w:lvl>
+    <w:lvl w:ilvl="5" w:tplc="0C0A0005" w:tentative="1">
+      <w:start w:val="1"/>
+      <w:numFmt w:val="bullet"/>
+      <w:lvlText w:val=""/>
+      <w:lvlJc w:val="left"/>
+      <w:pPr>
+        <w:ind w:left="5730" w:hanging="360"/>
+      </w:pPr>
+      <w:rPr>
+        <w:rFonts w:ascii="Wingdings" w:hAnsi="Wingdings" w:hint="default"/>
+      </w:rPr>
+    </w:lvl>
+    <w:lvl w:ilvl="6" w:tplc="0C0A0001" w:tentative="1">
+      <w:start w:val="1"/>
+      <w:numFmt w:val="bullet"/>
+      <w:lvlText w:val=""/>
+      <w:lvlJc w:val="left"/>
+      <w:pPr>
+        <w:ind w:left="6450" w:hanging="360"/>
+      </w:pPr>
+      <w:rPr>
+        <w:rFonts w:ascii="Symbol" w:hAnsi="Symbol" w:hint="default"/>
+      </w:rPr>
+    </w:lvl>
+    <w:lvl w:ilvl="7" w:tplc="0C0A0003" w:tentative="1">
+      <w:start w:val="1"/>
+      <w:numFmt w:val="bullet"/>
+      <w:lvlText w:val="o"/>
+      <w:lvlJc w:val="left"/>
+      <w:pPr>
+        <w:ind w:left="7170" w:hanging="360"/>
+      </w:pPr>
+      <w:rPr>
+        <w:rFonts w:ascii="Courier New" w:hAnsi="Courier New" w:cs="Courier New" w:hint="default"/>
+      </w:rPr>
+    </w:lvl>
+    <w:lvl w:ilvl="8" w:tplc="0C0A0005" w:tentative="1">
+      <w:start w:val="1"/>
+      <w:numFmt w:val="bullet"/>
+      <w:lvlText w:val=""/>
+      <w:lvlJc w:val="left"/>
+      <w:pPr>
+        <w:ind w:left="7890" w:hanging="360"/>
+      </w:pPr>
+      <w:rPr>
+        <w:rFonts w:ascii="Wingdings" w:hAnsi="Wingdings" w:hint="default"/>
+      </w:rPr>
+    </w:lvl>
+  </w:abstractNum>
+  <w:abstractNum w:abstractNumId="2">
     <w:nsid w:val="34612A69"/>
     <w:multiLevelType w:val="multilevel"/>
     <w:tmpl w:val="7124FF06"/>
@@ -10005,7 +10551,93 @@
       </w:rPr>
     </w:lvl>
   </w:abstractNum>
-  <w:abstractNum w:abstractNumId="1">
+  <w:abstractNum w:abstractNumId="3">
+    <w:nsid w:val="34A67DF9"/>
+    <w:multiLevelType w:val="hybridMultilevel"/>
+    <w:tmpl w:val="1A1617FE"/>
+    <w:lvl w:ilvl="0" w:tplc="0C0A000F">
+      <w:start w:val="1"/>
+      <w:numFmt w:val="decimal"/>
+      <w:lvlText w:val="%1."/>
+      <w:lvlJc w:val="left"/>
+      <w:pPr>
+        <w:ind w:left="2130" w:hanging="360"/>
+      </w:pPr>
+    </w:lvl>
+    <w:lvl w:ilvl="1" w:tplc="0C0A0019" w:tentative="1">
+      <w:start w:val="1"/>
+      <w:numFmt w:val="lowerLetter"/>
+      <w:lvlText w:val="%2."/>
+      <w:lvlJc w:val="left"/>
+      <w:pPr>
+        <w:ind w:left="2850" w:hanging="360"/>
+      </w:pPr>
+    </w:lvl>
+    <w:lvl w:ilvl="2" w:tplc="0C0A001B" w:tentative="1">
+      <w:start w:val="1"/>
+      <w:numFmt w:val="lowerRoman"/>
+      <w:lvlText w:val="%3."/>
+      <w:lvlJc w:val="right"/>
+      <w:pPr>
+        <w:ind w:left="3570" w:hanging="180"/>
+      </w:pPr>
+    </w:lvl>
+    <w:lvl w:ilvl="3" w:tplc="0C0A000F" w:tentative="1">
+      <w:start w:val="1"/>
+      <w:numFmt w:val="decimal"/>
+      <w:lvlText w:val="%4."/>
+      <w:lvlJc w:val="left"/>
+      <w:pPr>
+        <w:ind w:left="4290" w:hanging="360"/>
+      </w:pPr>
+    </w:lvl>
+    <w:lvl w:ilvl="4" w:tplc="0C0A0019" w:tentative="1">
+      <w:start w:val="1"/>
+      <w:numFmt w:val="lowerLetter"/>
+      <w:lvlText w:val="%5."/>
+      <w:lvlJc w:val="left"/>
+      <w:pPr>
+        <w:ind w:left="5010" w:hanging="360"/>
+      </w:pPr>
+    </w:lvl>
+    <w:lvl w:ilvl="5" w:tplc="0C0A001B" w:tentative="1">
+      <w:start w:val="1"/>
+      <w:numFmt w:val="lowerRoman"/>
+      <w:lvlText w:val="%6."/>
+      <w:lvlJc w:val="right"/>
+      <w:pPr>
+        <w:ind w:left="5730" w:hanging="180"/>
+      </w:pPr>
+    </w:lvl>
+    <w:lvl w:ilvl="6" w:tplc="0C0A000F" w:tentative="1">
+      <w:start w:val="1"/>
+      <w:numFmt w:val="decimal"/>
+      <w:lvlText w:val="%7."/>
+      <w:lvlJc w:val="left"/>
+      <w:pPr>
+        <w:ind w:left="6450" w:hanging="360"/>
+      </w:pPr>
+    </w:lvl>
+    <w:lvl w:ilvl="7" w:tplc="0C0A0019" w:tentative="1">
+      <w:start w:val="1"/>
+      <w:numFmt w:val="lowerLetter"/>
+      <w:lvlText w:val="%8."/>
+      <w:lvlJc w:val="left"/>
+      <w:pPr>
+        <w:ind w:left="7170" w:hanging="360"/>
+      </w:pPr>
+    </w:lvl>
+    <w:lvl w:ilvl="8" w:tplc="0C0A001B" w:tentative="1">
+      <w:start w:val="1"/>
+      <w:numFmt w:val="lowerRoman"/>
+      <w:lvlText w:val="%9."/>
+      <w:lvlJc w:val="right"/>
+      <w:pPr>
+        <w:ind w:left="7890" w:hanging="180"/>
+      </w:pPr>
+    </w:lvl>
+  </w:abstractNum>
+  <w:abstractNum w:abstractNumId="4">
     <w:nsid w:val="4A1A1284"/>
     <w:multiLevelType w:val="multilevel"/>
     <w:tmpl w:val="15140634"/>
@@ -10119,10 +10751,19 @@
     </w:lvl>
   </w:abstractNum>
   <w:num w:numId="1">
-    <w:abstractNumId w:val="1"/>
+    <w:abstractNumId w:val="4"/>
   </w:num>
   <w:num w:numId="2">
+    <w:abstractNumId w:val="2"/>
+  </w:num>
+  <w:num w:numId="3">
+    <w:abstractNumId w:val="3"/>
+  </w:num>
+  <w:num w:numId="4">
     <w:abstractNumId w:val="0"/>
+  </w:num>
+  <w:num w:numId="5">
+    <w:abstractNumId w:val="1"/>
   </w:num>
 </w:numbering>
 </file>

</xml_diff>